<commit_message>
changes to number systems doc
</commit_message>
<xml_diff>
--- a/notes/compsci/algorithms/algorithms.docx
+++ b/notes/compsci/algorithms/algorithms.docx
@@ -47,13 +47,19 @@
     </w:p>
     <w:p>
       <w:r>
-        <w:t xml:space="preserve">Typically we want to know how space and time requirements increase with </w:t>
+        <w:t>Typically,</w:t>
+      </w:r>
+      <w:r>
+        <w:t xml:space="preserve"> we want to know how space and time requirements increase with </w:t>
       </w:r>
       <w:r>
         <w:t xml:space="preserve">the size of the input. </w:t>
       </w:r>
       <w:r>
-        <w:t>Ideally we would like our algorithm</w:t>
+        <w:t>Ideally,</w:t>
+      </w:r>
+      <w:r>
+        <w:t xml:space="preserve"> we would like our algorithm</w:t>
       </w:r>
       <w:r>
         <w:t>’s space requirements to be a constant factor</w:t>
@@ -79,7 +85,13 @@
         <w:t xml:space="preserve"> the </w:t>
       </w:r>
       <w:r>
-        <w:t xml:space="preserve">execution time of an algorithm we can determine the total time requirements by considering two factors </w:t>
+        <w:t xml:space="preserve">execution time of an </w:t>
+      </w:r>
+      <w:r>
+        <w:t>algorithm,</w:t>
+      </w:r>
+      <w:r>
+        <w:t xml:space="preserve"> we can determine the total time requirements by considering two factors </w:t>
       </w:r>
     </w:p>
     <w:p>
@@ -691,10 +703,21 @@
         </m:d>
       </m:oMath>
     </w:p>
-    <w:p/>
-    <w:p>
-      <w:r>
-        <w:t xml:space="preserve">we ignore the </w:t>
+    <w:p>
+      <w:pPr>
+        <w:spacing w:after="160" w:line="259" w:lineRule="auto"/>
+      </w:pPr>
+      <w:r>
+        <w:br w:type="page"/>
+      </w:r>
+    </w:p>
+    <w:p>
+      <w:r>
+        <w:lastRenderedPageBreak/>
+        <w:t>W</w:t>
+      </w:r>
+      <w:r>
+        <w:t xml:space="preserve">e ignore the </w:t>
       </w:r>
       <w:r>
         <w:t>lower order terms using the following notation</w:t>
@@ -707,7 +730,6 @@
             <w:rPr>
               <w:rFonts w:ascii="Cambria Math" w:hAnsi="Cambria Math"/>
             </w:rPr>
-            <w:lastRenderedPageBreak/>
             <m:t>g</m:t>
           </m:r>
           <m:d>
@@ -832,15 +854,6 @@
         <w:t>as the input size N grows. The following table shows some of the most important order of growth functions.</w:t>
       </w:r>
     </w:p>
-    <w:p>
-      <w:pPr>
-        <w:spacing w:after="160" w:line="259" w:lineRule="auto"/>
-      </w:pPr>
-      <w:r>
-        <w:br w:type="page"/>
-      </w:r>
-    </w:p>
-    <w:p/>
     <w:p>
       <w:pPr>
         <w:pStyle w:val="TableHeader"/>
@@ -1776,14 +1789,6 @@
     </w:tbl>
     <w:p>
       <w:pPr>
-        <w:pStyle w:val="TableHeader"/>
-        <w:rPr>
-          <w:lang w:eastAsia="fi-FI"/>
-        </w:rPr>
-      </w:pPr>
-    </w:p>
-    <w:p>
-      <w:pPr>
         <w:spacing w:after="160" w:line="259" w:lineRule="auto"/>
       </w:pPr>
       <w:r>
@@ -1948,139 +1953,103 @@
           </w:rPr>
           <w:br/>
         </m:r>
+        <m:sSub>
+          <m:sSubPr>
+            <m:ctrlPr>
+              <w:rPr>
+                <w:rFonts w:ascii="Cambria Math" w:hAnsi="Cambria Math"/>
+                <w:i/>
+              </w:rPr>
+            </m:ctrlPr>
+          </m:sSubPr>
+          <m:e>
+            <m:r>
+              <w:rPr>
+                <w:rFonts w:ascii="Cambria Math" w:hAnsi="Cambria Math"/>
+              </w:rPr>
+              <m:t>log</m:t>
+            </m:r>
+          </m:e>
+          <m:sub>
+            <m:r>
+              <w:rPr>
+                <w:rFonts w:ascii="Cambria Math" w:hAnsi="Cambria Math"/>
+              </w:rPr>
+              <m:t>b</m:t>
+            </m:r>
+          </m:sub>
+        </m:sSub>
+        <m:r>
+          <w:rPr>
+            <w:rFonts w:ascii="Cambria Math" w:hAnsi="Cambria Math"/>
+          </w:rPr>
+          <m:t>x=</m:t>
+        </m:r>
+        <m:sSub>
+          <m:sSubPr>
+            <m:ctrlPr>
+              <w:rPr>
+                <w:rFonts w:ascii="Cambria Math" w:hAnsi="Cambria Math"/>
+                <w:i/>
+              </w:rPr>
+            </m:ctrlPr>
+          </m:sSubPr>
+          <m:e>
+            <m:r>
+              <w:rPr>
+                <w:rFonts w:ascii="Cambria Math" w:hAnsi="Cambria Math"/>
+              </w:rPr>
+              <m:t>log</m:t>
+            </m:r>
+          </m:e>
+          <m:sub>
+            <m:r>
+              <w:rPr>
+                <w:rFonts w:ascii="Cambria Math" w:hAnsi="Cambria Math"/>
+              </w:rPr>
+              <m:t>a</m:t>
+            </m:r>
+          </m:sub>
+        </m:sSub>
+        <m:r>
+          <w:rPr>
+            <w:rFonts w:ascii="Cambria Math" w:hAnsi="Cambria Math"/>
+          </w:rPr>
+          <m:t>x×</m:t>
+        </m:r>
+        <m:sSub>
+          <m:sSubPr>
+            <m:ctrlPr>
+              <w:rPr>
+                <w:rFonts w:ascii="Cambria Math" w:hAnsi="Cambria Math"/>
+                <w:i/>
+              </w:rPr>
+            </m:ctrlPr>
+          </m:sSubPr>
+          <m:e>
+            <m:r>
+              <w:rPr>
+                <w:rFonts w:ascii="Cambria Math" w:hAnsi="Cambria Math"/>
+              </w:rPr>
+              <m:t>log</m:t>
+            </m:r>
+          </m:e>
+          <m:sub>
+            <m:r>
+              <w:rPr>
+                <w:rFonts w:ascii="Cambria Math" w:hAnsi="Cambria Math"/>
+              </w:rPr>
+              <m:t>b</m:t>
+            </m:r>
+          </m:sub>
+        </m:sSub>
+        <m:r>
+          <w:rPr>
+            <w:rFonts w:ascii="Cambria Math" w:hAnsi="Cambria Math"/>
+          </w:rPr>
+          <m:t>a</m:t>
+        </m:r>
       </m:oMath>
-      <m:oMathPara>
-        <m:oMath>
-          <m:sSub>
-            <m:sSubPr>
-              <m:ctrlPr>
-                <w:rPr>
-                  <w:rFonts w:ascii="Cambria Math" w:hAnsi="Cambria Math"/>
-                  <w:i/>
-                </w:rPr>
-              </m:ctrlPr>
-            </m:sSubPr>
-            <m:e>
-              <m:r>
-                <w:rPr>
-                  <w:rFonts w:ascii="Cambria Math" w:hAnsi="Cambria Math"/>
-                </w:rPr>
-                <m:t>log</m:t>
-              </m:r>
-            </m:e>
-            <m:sub>
-              <m:r>
-                <w:rPr>
-                  <w:rFonts w:ascii="Cambria Math" w:hAnsi="Cambria Math"/>
-                </w:rPr>
-                <m:t>b</m:t>
-              </m:r>
-            </m:sub>
-          </m:sSub>
-          <m:r>
-            <w:rPr>
-              <w:rFonts w:ascii="Cambria Math" w:hAnsi="Cambria Math"/>
-            </w:rPr>
-            <m:t>x=</m:t>
-          </m:r>
-          <m:sSub>
-            <m:sSubPr>
-              <m:ctrlPr>
-                <w:rPr>
-                  <w:rFonts w:ascii="Cambria Math" w:hAnsi="Cambria Math"/>
-                  <w:i/>
-                </w:rPr>
-              </m:ctrlPr>
-            </m:sSubPr>
-            <m:e>
-              <m:r>
-                <w:rPr>
-                  <w:rFonts w:ascii="Cambria Math" w:hAnsi="Cambria Math"/>
-                </w:rPr>
-                <m:t>log</m:t>
-              </m:r>
-            </m:e>
-            <m:sub>
-              <m:r>
-                <w:rPr>
-                  <w:rFonts w:ascii="Cambria Math" w:hAnsi="Cambria Math"/>
-                </w:rPr>
-                <m:t>a</m:t>
-              </m:r>
-            </m:sub>
-          </m:sSub>
-          <m:r>
-            <w:rPr>
-              <w:rFonts w:ascii="Cambria Math" w:hAnsi="Cambria Math"/>
-            </w:rPr>
-            <m:t>x×</m:t>
-          </m:r>
-          <m:sSub>
-            <m:sSubPr>
-              <m:ctrlPr>
-                <w:rPr>
-                  <w:rFonts w:ascii="Cambria Math" w:hAnsi="Cambria Math"/>
-                  <w:i/>
-                </w:rPr>
-              </m:ctrlPr>
-            </m:sSubPr>
-            <m:e>
-              <m:r>
-                <w:rPr>
-                  <w:rFonts w:ascii="Cambria Math" w:hAnsi="Cambria Math"/>
-                </w:rPr>
-                <m:t>log</m:t>
-              </m:r>
-            </m:e>
-            <m:sub>
-              <m:r>
-                <w:rPr>
-                  <w:rFonts w:ascii="Cambria Math" w:hAnsi="Cambria Math"/>
-                </w:rPr>
-                <m:t>b</m:t>
-              </m:r>
-            </m:sub>
-          </m:sSub>
-          <m:r>
-            <w:rPr>
-              <w:rFonts w:ascii="Cambria Math" w:hAnsi="Cambria Math"/>
-            </w:rPr>
-            <m:t>a</m:t>
-          </m:r>
-        </m:oMath>
-      </m:oMathPara>
-    </w:p>
-    <w:p>
-      <w:pPr>
-        <w:spacing w:after="160" w:line="259" w:lineRule="auto"/>
-      </w:pPr>
-    </w:p>
-    <w:p>
-      <w:pPr>
-        <w:spacing w:after="160" w:line="259" w:lineRule="auto"/>
-      </w:pPr>
-    </w:p>
-    <w:p>
-      <w:pPr>
-        <w:spacing w:after="160" w:line="259" w:lineRule="auto"/>
-        <w:rPr>
-          <w:b/>
-          <w:smallCaps/>
-          <w:color w:val="31378B" w:themeColor="text2"/>
-          <w:lang w:eastAsia="fi-FI"/>
-        </w:rPr>
-      </w:pPr>
-    </w:p>
-    <w:p>
-      <w:pPr>
-        <w:spacing w:after="160" w:line="259" w:lineRule="auto"/>
-        <w:rPr>
-          <w:rFonts w:asciiTheme="majorHAnsi" w:eastAsiaTheme="majorEastAsia" w:hAnsiTheme="majorHAnsi" w:cstheme="majorBidi"/>
-          <w:color w:val="31378B" w:themeColor="text2"/>
-          <w:sz w:val="32"/>
-          <w:szCs w:val="28"/>
-        </w:rPr>
-      </w:pPr>
       <w:r>
         <w:br w:type="page"/>
       </w:r>
@@ -3304,32 +3273,68 @@
     </w:p>
     <w:p>
       <w:pPr>
-        <w:pStyle w:val="ListParagraph"/>
-        <w:numPr>
-          <w:ilvl w:val="0"/>
-          <w:numId w:val="43"/>
-        </w:numPr>
         <w:autoSpaceDE w:val="0"/>
         <w:autoSpaceDN w:val="0"/>
         <w:adjustRightInd w:val="0"/>
         <w:spacing w:after="0" w:line="240" w:lineRule="auto"/>
-        <w:rPr>
-          <w:rFonts w:ascii="Consolas" w:eastAsiaTheme="minorHAnsi" w:hAnsi="Consolas" w:cs="Consolas"/>
-          <w:color w:val="000000"/>
-          <w:sz w:val="20"/>
-          <w:szCs w:val="20"/>
-          <w:lang w:eastAsia="en-US"/>
-        </w:rPr>
-      </w:pPr>
-      <w:r>
-        <w:rPr>
-          <w:rFonts w:ascii="Consolas" w:eastAsiaTheme="minorHAnsi" w:hAnsi="Consolas" w:cs="Consolas"/>
-          <w:color w:val="000000"/>
-          <w:sz w:val="20"/>
-          <w:szCs w:val="20"/>
-          <w:lang w:eastAsia="en-US"/>
-        </w:rPr>
-        <w:t xml:space="preserve">                             </w:t>
+        <w:ind w:left="2160"/>
+        <w:rPr>
+          <w:rFonts w:ascii="Consolas" w:eastAsiaTheme="minorHAnsi" w:hAnsi="Consolas" w:cs="Consolas"/>
+          <w:color w:val="000000"/>
+          <w:sz w:val="20"/>
+          <w:szCs w:val="20"/>
+          <w:lang w:eastAsia="en-US"/>
+        </w:rPr>
+      </w:pPr>
+      <w:r>
+        <w:rPr>
+          <w:rFonts w:ascii="Consolas" w:eastAsiaTheme="minorHAnsi" w:hAnsi="Consolas" w:cs="Consolas"/>
+          <w:color w:val="000000"/>
+          <w:sz w:val="20"/>
+          <w:szCs w:val="20"/>
+          <w:lang w:eastAsia="en-US"/>
+        </w:rPr>
+        <w:t>i--</w:t>
+      </w:r>
+      <w:r>
+        <w:rPr>
+          <w:rFonts w:ascii="Consolas" w:eastAsiaTheme="minorHAnsi" w:hAnsi="Consolas" w:cs="Consolas"/>
+          <w:color w:val="000000"/>
+          <w:sz w:val="20"/>
+          <w:szCs w:val="20"/>
+          <w:lang w:eastAsia="en-US"/>
+        </w:rPr>
+        <w:t>;</w:t>
+      </w:r>
+      <w:r>
+        <w:rPr>
+          <w:rFonts w:ascii="Consolas" w:eastAsiaTheme="minorHAnsi" w:hAnsi="Consolas" w:cs="Consolas"/>
+          <w:color w:val="000000"/>
+          <w:sz w:val="20"/>
+          <w:szCs w:val="20"/>
+          <w:lang w:eastAsia="en-US"/>
+        </w:rPr>
+        <w:t xml:space="preserve">         </w:t>
+      </w:r>
+      <w:r>
+        <w:rPr>
+          <w:rFonts w:ascii="Consolas" w:eastAsiaTheme="minorHAnsi" w:hAnsi="Consolas" w:cs="Consolas"/>
+          <w:color w:val="000000"/>
+          <w:sz w:val="20"/>
+          <w:szCs w:val="20"/>
+          <w:lang w:eastAsia="en-US"/>
+        </w:rPr>
+        <w:t xml:space="preserve">    </w:t>
+      </w:r>
+      <w:r>
+        <w:rPr>
+          <w:rFonts w:ascii="Consolas" w:eastAsiaTheme="minorHAnsi" w:hAnsi="Consolas" w:cs="Consolas"/>
+          <w:color w:val="000000"/>
+          <w:sz w:val="20"/>
+          <w:szCs w:val="20"/>
+          <w:lang w:eastAsia="en-US"/>
+        </w:rPr>
+        <w:t xml:space="preserve">                   </w:t>
       </w:r>
       <w:r>
         <w:rPr>
@@ -5838,11 +5843,13 @@
     </w:p>
     <w:p>
       <w:r>
-        <w:t xml:space="preserve">Insertion sort works much like one would sort </w:t>
-      </w:r>
-      <w:r>
-        <w:t>ones hand in bridge.</w:t>
-      </w:r>
+        <w:t xml:space="preserve">Consider the following </w:t>
+      </w:r>
+      <w:r>
+        <w:t>insertion sort algorithm</w:t>
+      </w:r>
+      <w:bookmarkStart w:id="0" w:name="_GoBack"/>
+      <w:bookmarkEnd w:id="0"/>
     </w:p>
     <w:p>
       <w:pPr>
@@ -7879,9 +7886,25 @@
     </w:p>
     <w:p>
       <w:pPr>
+        <w:spacing w:after="160" w:line="259" w:lineRule="auto"/>
+        <w:rPr>
+          <w:rFonts w:asciiTheme="majorHAnsi" w:eastAsiaTheme="majorEastAsia" w:hAnsiTheme="majorHAnsi" w:cstheme="majorBidi"/>
+          <w:iCs/>
+          <w:caps/>
+          <w:color w:val="7076CC" w:themeColor="text2" w:themeTint="99"/>
+          <w:szCs w:val="25"/>
+        </w:rPr>
+      </w:pPr>
+      <w:r>
+        <w:br w:type="page"/>
+      </w:r>
+    </w:p>
+    <w:p>
+      <w:pPr>
         <w:pStyle w:val="Heading4"/>
       </w:pPr>
       <w:r>
+        <w:lastRenderedPageBreak/>
         <w:t>Sum of First N INtegers</w:t>
       </w:r>
     </w:p>
@@ -8624,9 +8647,25 @@
     <w:p/>
     <w:p>
       <w:pPr>
+        <w:spacing w:after="160" w:line="259" w:lineRule="auto"/>
+        <w:rPr>
+          <w:rFonts w:asciiTheme="majorHAnsi" w:eastAsiaTheme="majorEastAsia" w:hAnsiTheme="majorHAnsi" w:cstheme="majorBidi"/>
+          <w:iCs/>
+          <w:caps/>
+          <w:color w:val="7076CC" w:themeColor="text2" w:themeTint="99"/>
+          <w:szCs w:val="25"/>
+        </w:rPr>
+      </w:pPr>
+      <w:r>
+        <w:br w:type="page"/>
+      </w:r>
+    </w:p>
+    <w:p>
+      <w:pPr>
         <w:pStyle w:val="Heading4"/>
       </w:pPr>
       <w:r>
+        <w:lastRenderedPageBreak/>
         <w:t>Sum of First N-1 INtegers</w:t>
       </w:r>
     </w:p>
@@ -9213,20 +9252,1383 @@
       <w:r>
         <w:br w:type="page"/>
       </w:r>
-      <w:bookmarkStart w:id="0" w:name="_GoBack"/>
-      <w:bookmarkEnd w:id="0"/>
+    </w:p>
+    <w:p>
+      <w:pPr>
+        <w:pStyle w:val="Heading2"/>
+      </w:pPr>
+      <w:r>
+        <w:lastRenderedPageBreak/>
+        <w:t>Searching</w:t>
+      </w:r>
+    </w:p>
+    <w:p>
+      <w:pPr>
+        <w:pStyle w:val="Heading3"/>
+      </w:pPr>
+      <w:r>
+        <w:t>Binary Search</w:t>
+      </w:r>
+    </w:p>
+    <w:p>
+      <w:r>
+        <w:t>Consider searching for the value 2 in the array {2,4,6} We start by setting the hi and lo markets to the first and last element in the arra</w:t>
+      </w:r>
+      <w:r>
+        <w:t xml:space="preserve">y and calculate the midpoint as </w:t>
+      </w:r>
+    </w:p>
+    <w:p>
+      <m:oMathPara>
+        <m:oMath>
+          <m:sSub>
+            <m:sSubPr>
+              <m:ctrlPr>
+                <w:rPr>
+                  <w:rFonts w:ascii="Cambria Math" w:hAnsi="Cambria Math"/>
+                  <w:i/>
+                </w:rPr>
+              </m:ctrlPr>
+            </m:sSubPr>
+            <m:e>
+              <m:r>
+                <w:rPr>
+                  <w:rFonts w:ascii="Cambria Math" w:hAnsi="Cambria Math"/>
+                </w:rPr>
+                <m:t>mid</m:t>
+              </m:r>
+            </m:e>
+            <m:sub>
+              <m:r>
+                <w:rPr>
+                  <w:rFonts w:ascii="Cambria Math" w:hAnsi="Cambria Math"/>
+                </w:rPr>
+                <m:t>0</m:t>
+              </m:r>
+            </m:sub>
+          </m:sSub>
+          <m:r>
+            <w:rPr>
+              <w:rFonts w:ascii="Cambria Math" w:hAnsi="Cambria Math"/>
+            </w:rPr>
+            <m:t>=</m:t>
+          </m:r>
+          <m:sSub>
+            <m:sSubPr>
+              <m:ctrlPr>
+                <w:rPr>
+                  <w:rFonts w:ascii="Cambria Math" w:hAnsi="Cambria Math"/>
+                  <w:i/>
+                </w:rPr>
+              </m:ctrlPr>
+            </m:sSubPr>
+            <m:e>
+              <m:r>
+                <w:rPr>
+                  <w:rFonts w:ascii="Cambria Math" w:hAnsi="Cambria Math"/>
+                </w:rPr>
+                <m:t>lo</m:t>
+              </m:r>
+            </m:e>
+            <m:sub>
+              <m:r>
+                <w:rPr>
+                  <w:rFonts w:ascii="Cambria Math" w:hAnsi="Cambria Math"/>
+                </w:rPr>
+                <m:t>0</m:t>
+              </m:r>
+            </m:sub>
+          </m:sSub>
+          <m:r>
+            <w:rPr>
+              <w:rFonts w:ascii="Cambria Math" w:hAnsi="Cambria Math"/>
+            </w:rPr>
+            <m:t>+</m:t>
+          </m:r>
+          <m:f>
+            <m:fPr>
+              <m:ctrlPr>
+                <w:rPr>
+                  <w:rFonts w:ascii="Cambria Math" w:hAnsi="Cambria Math"/>
+                  <w:i/>
+                </w:rPr>
+              </m:ctrlPr>
+            </m:fPr>
+            <m:num>
+              <m:d>
+                <m:dPr>
+                  <m:ctrlPr>
+                    <w:rPr>
+                      <w:rFonts w:ascii="Cambria Math" w:hAnsi="Cambria Math"/>
+                      <w:i/>
+                    </w:rPr>
+                  </m:ctrlPr>
+                </m:dPr>
+                <m:e>
+                  <m:sSub>
+                    <m:sSubPr>
+                      <m:ctrlPr>
+                        <w:rPr>
+                          <w:rFonts w:ascii="Cambria Math" w:hAnsi="Cambria Math"/>
+                          <w:i/>
+                        </w:rPr>
+                      </m:ctrlPr>
+                    </m:sSubPr>
+                    <m:e>
+                      <m:r>
+                        <w:rPr>
+                          <w:rFonts w:ascii="Cambria Math" w:hAnsi="Cambria Math"/>
+                        </w:rPr>
+                        <m:t>hi</m:t>
+                      </m:r>
+                    </m:e>
+                    <m:sub>
+                      <m:r>
+                        <w:rPr>
+                          <w:rFonts w:ascii="Cambria Math" w:hAnsi="Cambria Math"/>
+                        </w:rPr>
+                        <m:t>0</m:t>
+                      </m:r>
+                    </m:sub>
+                  </m:sSub>
+                  <m:r>
+                    <w:rPr>
+                      <w:rFonts w:ascii="Cambria Math" w:hAnsi="Cambria Math"/>
+                    </w:rPr>
+                    <m:t>-lo</m:t>
+                  </m:r>
+                </m:e>
+              </m:d>
+            </m:num>
+            <m:den>
+              <m:r>
+                <w:rPr>
+                  <w:rFonts w:ascii="Cambria Math" w:hAnsi="Cambria Math"/>
+                </w:rPr>
+                <m:t>2</m:t>
+              </m:r>
+            </m:den>
+          </m:f>
+        </m:oMath>
+      </m:oMathPara>
+    </w:p>
+    <w:p>
+      <w:r>
+        <w:t>Visually we have this</w:t>
+      </w:r>
+    </w:p>
+    <w:p>
+      <w:r>
+        <w:rPr>
+          <w:noProof/>
+        </w:rPr>
+        <w:drawing>
+          <wp:inline distT="0" distB="0" distL="0" distR="0" wp14:anchorId="5B20830F" wp14:editId="5C6575A2">
+            <wp:extent cx="2383783" cy="1169403"/>
+            <wp:effectExtent l="0" t="0" r="0" b="0"/>
+            <wp:docPr id="4" name="Picture 4"/>
+            <wp:cNvGraphicFramePr>
+              <a:graphicFrameLocks xmlns:a="http://schemas.openxmlformats.org/drawingml/2006/main" noChangeAspect="1"/>
+            </wp:cNvGraphicFramePr>
+            <a:graphic xmlns:a="http://schemas.openxmlformats.org/drawingml/2006/main">
+              <a:graphicData uri="http://schemas.openxmlformats.org/drawingml/2006/picture">
+                <pic:pic xmlns:pic="http://schemas.openxmlformats.org/drawingml/2006/picture">
+                  <pic:nvPicPr>
+                    <pic:cNvPr id="1" name=""/>
+                    <pic:cNvPicPr/>
+                  </pic:nvPicPr>
+                  <pic:blipFill>
+                    <a:blip r:embed="rId10"/>
+                    <a:stretch>
+                      <a:fillRect/>
+                    </a:stretch>
+                  </pic:blipFill>
+                  <pic:spPr>
+                    <a:xfrm>
+                      <a:off x="0" y="0"/>
+                      <a:ext cx="2402145" cy="1178411"/>
+                    </a:xfrm>
+                    <a:prstGeom prst="rect">
+                      <a:avLst/>
+                    </a:prstGeom>
+                  </pic:spPr>
+                </pic:pic>
+              </a:graphicData>
+            </a:graphic>
+          </wp:inline>
+        </w:drawing>
+      </w:r>
+    </w:p>
+    <w:p>
+      <w:r>
+        <w:t xml:space="preserve">The search value is less than mid so we know it lies between </w:t>
+      </w:r>
+      <w:r>
+        <w:t xml:space="preserve">in the </w:t>
+      </w:r>
+      <w:r>
+        <w:t xml:space="preserve">closed </w:t>
+      </w:r>
+      <w:r>
+        <w:t>interval</w:t>
+      </w:r>
+      <w:r>
+        <w:t xml:space="preserve"> </w:t>
+      </w:r>
+      <m:oMath>
+        <m:d>
+          <m:dPr>
+            <m:begChr m:val="["/>
+            <m:endChr m:val="]"/>
+            <m:ctrlPr>
+              <w:rPr>
+                <w:rFonts w:ascii="Cambria Math" w:hAnsi="Cambria Math"/>
+                <w:i/>
+              </w:rPr>
+            </m:ctrlPr>
+          </m:dPr>
+          <m:e>
+            <m:sSub>
+              <m:sSubPr>
+                <m:ctrlPr>
+                  <w:rPr>
+                    <w:rFonts w:ascii="Cambria Math" w:hAnsi="Cambria Math"/>
+                    <w:i/>
+                  </w:rPr>
+                </m:ctrlPr>
+              </m:sSubPr>
+              <m:e>
+                <m:r>
+                  <w:rPr>
+                    <w:rFonts w:ascii="Cambria Math" w:hAnsi="Cambria Math"/>
+                  </w:rPr>
+                  <m:t>lo</m:t>
+                </m:r>
+              </m:e>
+              <m:sub>
+                <m:r>
+                  <w:rPr>
+                    <w:rFonts w:ascii="Cambria Math" w:hAnsi="Cambria Math"/>
+                  </w:rPr>
+                  <m:t>0</m:t>
+                </m:r>
+              </m:sub>
+            </m:sSub>
+            <m:r>
+              <w:rPr>
+                <w:rFonts w:ascii="Cambria Math" w:hAnsi="Cambria Math"/>
+              </w:rPr>
+              <m:t>,</m:t>
+            </m:r>
+            <m:sSub>
+              <m:sSubPr>
+                <m:ctrlPr>
+                  <w:rPr>
+                    <w:rFonts w:ascii="Cambria Math" w:hAnsi="Cambria Math"/>
+                    <w:i/>
+                  </w:rPr>
+                </m:ctrlPr>
+              </m:sSubPr>
+              <m:e>
+                <m:r>
+                  <w:rPr>
+                    <w:rFonts w:ascii="Cambria Math" w:hAnsi="Cambria Math"/>
+                  </w:rPr>
+                  <m:t>mid</m:t>
+                </m:r>
+              </m:e>
+              <m:sub>
+                <m:r>
+                  <w:rPr>
+                    <w:rFonts w:ascii="Cambria Math" w:hAnsi="Cambria Math"/>
+                  </w:rPr>
+                  <m:t>0</m:t>
+                </m:r>
+              </m:sub>
+            </m:sSub>
+            <m:r>
+              <w:rPr>
+                <w:rFonts w:ascii="Cambria Math" w:hAnsi="Cambria Math"/>
+              </w:rPr>
+              <m:t>-1</m:t>
+            </m:r>
+          </m:e>
+        </m:d>
+      </m:oMath>
+      <w:r>
+        <w:t xml:space="preserve"> We adjust out bounds and start iteration 1</w:t>
+      </w:r>
+      <w:r>
+        <w:t>. We calculate a new midpoint.</w:t>
+      </w:r>
+    </w:p>
+    <w:p>
+      <m:oMathPara>
+        <m:oMath>
+          <m:sSub>
+            <m:sSubPr>
+              <m:ctrlPr>
+                <w:rPr>
+                  <w:rFonts w:ascii="Cambria Math" w:hAnsi="Cambria Math"/>
+                  <w:i/>
+                </w:rPr>
+              </m:ctrlPr>
+            </m:sSubPr>
+            <m:e>
+              <m:r>
+                <w:rPr>
+                  <w:rFonts w:ascii="Cambria Math" w:hAnsi="Cambria Math"/>
+                </w:rPr>
+                <m:t>mid</m:t>
+              </m:r>
+            </m:e>
+            <m:sub>
+              <m:r>
+                <w:rPr>
+                  <w:rFonts w:ascii="Cambria Math" w:hAnsi="Cambria Math"/>
+                </w:rPr>
+                <m:t>1</m:t>
+              </m:r>
+            </m:sub>
+          </m:sSub>
+          <m:r>
+            <w:rPr>
+              <w:rFonts w:ascii="Cambria Math" w:hAnsi="Cambria Math"/>
+            </w:rPr>
+            <m:t>=</m:t>
+          </m:r>
+          <m:sSub>
+            <m:sSubPr>
+              <m:ctrlPr>
+                <w:rPr>
+                  <w:rFonts w:ascii="Cambria Math" w:hAnsi="Cambria Math"/>
+                  <w:i/>
+                </w:rPr>
+              </m:ctrlPr>
+            </m:sSubPr>
+            <m:e>
+              <m:r>
+                <w:rPr>
+                  <w:rFonts w:ascii="Cambria Math" w:hAnsi="Cambria Math"/>
+                </w:rPr>
+                <m:t>lo</m:t>
+              </m:r>
+            </m:e>
+            <m:sub>
+              <m:r>
+                <w:rPr>
+                  <w:rFonts w:ascii="Cambria Math" w:hAnsi="Cambria Math"/>
+                </w:rPr>
+                <m:t>1</m:t>
+              </m:r>
+            </m:sub>
+          </m:sSub>
+          <m:r>
+            <w:rPr>
+              <w:rFonts w:ascii="Cambria Math" w:hAnsi="Cambria Math"/>
+            </w:rPr>
+            <m:t>+</m:t>
+          </m:r>
+          <m:f>
+            <m:fPr>
+              <m:ctrlPr>
+                <w:rPr>
+                  <w:rFonts w:ascii="Cambria Math" w:hAnsi="Cambria Math"/>
+                  <w:i/>
+                </w:rPr>
+              </m:ctrlPr>
+            </m:fPr>
+            <m:num>
+              <m:d>
+                <m:dPr>
+                  <m:ctrlPr>
+                    <w:rPr>
+                      <w:rFonts w:ascii="Cambria Math" w:hAnsi="Cambria Math"/>
+                      <w:i/>
+                    </w:rPr>
+                  </m:ctrlPr>
+                </m:dPr>
+                <m:e>
+                  <m:sSub>
+                    <m:sSubPr>
+                      <m:ctrlPr>
+                        <w:rPr>
+                          <w:rFonts w:ascii="Cambria Math" w:hAnsi="Cambria Math"/>
+                          <w:i/>
+                        </w:rPr>
+                      </m:ctrlPr>
+                    </m:sSubPr>
+                    <m:e>
+                      <m:r>
+                        <w:rPr>
+                          <w:rFonts w:ascii="Cambria Math" w:hAnsi="Cambria Math"/>
+                        </w:rPr>
+                        <m:t>hi</m:t>
+                      </m:r>
+                    </m:e>
+                    <m:sub>
+                      <m:r>
+                        <w:rPr>
+                          <w:rFonts w:ascii="Cambria Math" w:hAnsi="Cambria Math"/>
+                        </w:rPr>
+                        <m:t>1</m:t>
+                      </m:r>
+                    </m:sub>
+                  </m:sSub>
+                  <m:r>
+                    <w:rPr>
+                      <w:rFonts w:ascii="Cambria Math" w:hAnsi="Cambria Math"/>
+                    </w:rPr>
+                    <m:t>-l</m:t>
+                  </m:r>
+                  <m:sSub>
+                    <m:sSubPr>
+                      <m:ctrlPr>
+                        <w:rPr>
+                          <w:rFonts w:ascii="Cambria Math" w:hAnsi="Cambria Math"/>
+                          <w:i/>
+                        </w:rPr>
+                      </m:ctrlPr>
+                    </m:sSubPr>
+                    <m:e>
+                      <m:r>
+                        <w:rPr>
+                          <w:rFonts w:ascii="Cambria Math" w:hAnsi="Cambria Math"/>
+                        </w:rPr>
+                        <m:t>o</m:t>
+                      </m:r>
+                    </m:e>
+                    <m:sub>
+                      <m:r>
+                        <w:rPr>
+                          <w:rFonts w:ascii="Cambria Math" w:hAnsi="Cambria Math"/>
+                        </w:rPr>
+                        <m:t>1</m:t>
+                      </m:r>
+                    </m:sub>
+                  </m:sSub>
+                </m:e>
+              </m:d>
+            </m:num>
+            <m:den>
+              <m:r>
+                <w:rPr>
+                  <w:rFonts w:ascii="Cambria Math" w:hAnsi="Cambria Math"/>
+                </w:rPr>
+                <m:t>2</m:t>
+              </m:r>
+            </m:den>
+          </m:f>
+        </m:oMath>
+      </m:oMathPara>
+    </w:p>
+    <w:p>
+      <w:r>
+        <w:rPr>
+          <w:noProof/>
+        </w:rPr>
+        <w:drawing>
+          <wp:inline distT="0" distB="0" distL="0" distR="0" wp14:anchorId="76644B49" wp14:editId="6C56DEDA">
+            <wp:extent cx="2781487" cy="1839371"/>
+            <wp:effectExtent l="0" t="0" r="0" b="8890"/>
+            <wp:docPr id="5" name="Picture 5"/>
+            <wp:cNvGraphicFramePr>
+              <a:graphicFrameLocks xmlns:a="http://schemas.openxmlformats.org/drawingml/2006/main" noChangeAspect="1"/>
+            </wp:cNvGraphicFramePr>
+            <a:graphic xmlns:a="http://schemas.openxmlformats.org/drawingml/2006/main">
+              <a:graphicData uri="http://schemas.openxmlformats.org/drawingml/2006/picture">
+                <pic:pic xmlns:pic="http://schemas.openxmlformats.org/drawingml/2006/picture">
+                  <pic:nvPicPr>
+                    <pic:cNvPr id="1" name=""/>
+                    <pic:cNvPicPr/>
+                  </pic:nvPicPr>
+                  <pic:blipFill>
+                    <a:blip r:embed="rId11"/>
+                    <a:stretch>
+                      <a:fillRect/>
+                    </a:stretch>
+                  </pic:blipFill>
+                  <pic:spPr>
+                    <a:xfrm>
+                      <a:off x="0" y="0"/>
+                      <a:ext cx="2795364" cy="1848548"/>
+                    </a:xfrm>
+                    <a:prstGeom prst="rect">
+                      <a:avLst/>
+                    </a:prstGeom>
+                  </pic:spPr>
+                </pic:pic>
+              </a:graphicData>
+            </a:graphic>
+          </wp:inline>
+        </w:drawing>
+      </w:r>
     </w:p>
     <w:p/>
-    <w:p/>
-    <w:p/>
-    <w:p/>
+    <w:p>
+      <w:r>
+        <w:t>Now the search value matches our mid point so we return the index of the mid point.</w:t>
+      </w:r>
+      <w:r>
+        <w:t xml:space="preserve"> Say instead we had been searching for the value zero which is not in the array. At this point we would </w:t>
+      </w:r>
+      <w:r>
+        <w:t xml:space="preserve">say that the value is before mid so we would set hi to be mid-1 which is less that lo. This shows us our two terminating conditions. </w:t>
+      </w:r>
+    </w:p>
+    <w:p>
+      <w:pPr>
+        <w:pStyle w:val="ListParagraph"/>
+        <w:numPr>
+          <w:ilvl w:val="0"/>
+          <w:numId w:val="44"/>
+        </w:numPr>
+      </w:pPr>
+      <w:r>
+        <w:t>Hit:</w:t>
+      </w:r>
+      <w:r>
+        <w:tab/>
+        <w:t xml:space="preserve">The element on the mid point </w:t>
+      </w:r>
+      <w:r>
+        <w:t>matches the search value</w:t>
+      </w:r>
+    </w:p>
+    <w:p>
+      <w:pPr>
+        <w:pStyle w:val="ListParagraph"/>
+        <w:numPr>
+          <w:ilvl w:val="0"/>
+          <w:numId w:val="44"/>
+        </w:numPr>
+      </w:pPr>
+      <w:r>
+        <w:t>Miss:</w:t>
+      </w:r>
+      <w:r>
+        <w:tab/>
+        <w:t>The hi marker is less than the low marker</w:t>
+      </w:r>
+    </w:p>
+    <w:p>
+      <w:pPr>
+        <w:autoSpaceDE w:val="0"/>
+        <w:autoSpaceDN w:val="0"/>
+        <w:adjustRightInd w:val="0"/>
+        <w:spacing w:after="0" w:line="240" w:lineRule="auto"/>
+        <w:ind w:left="360"/>
+        <w:rPr>
+          <w:rFonts w:ascii="Consolas" w:eastAsiaTheme="minorHAnsi" w:hAnsi="Consolas" w:cs="Consolas"/>
+          <w:color w:val="000000"/>
+          <w:szCs w:val="24"/>
+          <w:lang w:eastAsia="en-US"/>
+        </w:rPr>
+      </w:pPr>
+    </w:p>
+    <w:p>
+      <w:pPr>
+        <w:pStyle w:val="SourceCode"/>
+        <w:rPr>
+          <w:rFonts w:eastAsiaTheme="minorHAnsi"/>
+          <w:lang w:eastAsia="en-US"/>
+        </w:rPr>
+      </w:pPr>
+      <w:r>
+        <w:rPr>
+          <w:rFonts w:eastAsiaTheme="minorHAnsi"/>
+          <w:color w:val="0000FF"/>
+          <w:lang w:eastAsia="en-US"/>
+        </w:rPr>
+        <w:t>public</w:t>
+      </w:r>
+      <w:r>
+        <w:rPr>
+          <w:rFonts w:eastAsiaTheme="minorHAnsi"/>
+          <w:lang w:eastAsia="en-US"/>
+        </w:rPr>
+        <w:t xml:space="preserve"> </w:t>
+      </w:r>
+      <w:r>
+        <w:rPr>
+          <w:rFonts w:eastAsiaTheme="minorHAnsi"/>
+          <w:color w:val="0000FF"/>
+          <w:lang w:eastAsia="en-US"/>
+        </w:rPr>
+        <w:t>int</w:t>
+      </w:r>
+      <w:r>
+        <w:rPr>
+          <w:rFonts w:eastAsiaTheme="minorHAnsi"/>
+          <w:lang w:eastAsia="en-US"/>
+        </w:rPr>
+        <w:t xml:space="preserve"> SearchIterative&lt;T&gt;(IList&lt;T&gt; arr, T val)</w:t>
+      </w:r>
+    </w:p>
+    <w:p>
+      <w:pPr>
+        <w:pStyle w:val="SourceCode"/>
+        <w:rPr>
+          <w:rFonts w:eastAsiaTheme="minorHAnsi"/>
+          <w:lang w:eastAsia="en-US"/>
+        </w:rPr>
+      </w:pPr>
+      <w:r>
+        <w:rPr>
+          <w:rFonts w:eastAsiaTheme="minorHAnsi"/>
+          <w:lang w:eastAsia="en-US"/>
+        </w:rPr>
+        <w:t xml:space="preserve">  </w:t>
+      </w:r>
+      <w:r>
+        <w:rPr>
+          <w:rFonts w:eastAsiaTheme="minorHAnsi"/>
+          <w:color w:val="0000FF"/>
+          <w:lang w:eastAsia="en-US"/>
+        </w:rPr>
+        <w:t>where</w:t>
+      </w:r>
+      <w:r>
+        <w:rPr>
+          <w:rFonts w:eastAsiaTheme="minorHAnsi"/>
+          <w:lang w:eastAsia="en-US"/>
+        </w:rPr>
+        <w:t xml:space="preserve"> T : IComparable&lt;T&gt;</w:t>
+      </w:r>
+    </w:p>
+    <w:p>
+      <w:pPr>
+        <w:pStyle w:val="SourceCode"/>
+        <w:rPr>
+          <w:rFonts w:eastAsiaTheme="minorHAnsi"/>
+          <w:lang w:eastAsia="en-US"/>
+        </w:rPr>
+      </w:pPr>
+      <w:r>
+        <w:rPr>
+          <w:rFonts w:eastAsiaTheme="minorHAnsi"/>
+          <w:lang w:eastAsia="en-US"/>
+        </w:rPr>
+        <w:t>{</w:t>
+      </w:r>
+    </w:p>
+    <w:p>
+      <w:pPr>
+        <w:pStyle w:val="SourceCode"/>
+        <w:rPr>
+          <w:rFonts w:eastAsiaTheme="minorHAnsi"/>
+          <w:lang w:eastAsia="en-US"/>
+        </w:rPr>
+      </w:pPr>
+      <w:r>
+        <w:rPr>
+          <w:rFonts w:eastAsiaTheme="minorHAnsi"/>
+          <w:lang w:eastAsia="en-US"/>
+        </w:rPr>
+        <w:tab/>
+      </w:r>
+      <w:r>
+        <w:rPr>
+          <w:rFonts w:eastAsiaTheme="minorHAnsi"/>
+          <w:color w:val="0000FF"/>
+          <w:lang w:eastAsia="en-US"/>
+        </w:rPr>
+        <w:t>if</w:t>
+      </w:r>
+      <w:r>
+        <w:rPr>
+          <w:rFonts w:eastAsiaTheme="minorHAnsi"/>
+          <w:lang w:eastAsia="en-US"/>
+        </w:rPr>
+        <w:t xml:space="preserve"> (arr == </w:t>
+      </w:r>
+      <w:r>
+        <w:rPr>
+          <w:rFonts w:eastAsiaTheme="minorHAnsi"/>
+          <w:color w:val="0000FF"/>
+          <w:lang w:eastAsia="en-US"/>
+        </w:rPr>
+        <w:t>null</w:t>
+      </w:r>
+      <w:r>
+        <w:rPr>
+          <w:rFonts w:eastAsiaTheme="minorHAnsi"/>
+          <w:lang w:eastAsia="en-US"/>
+        </w:rPr>
+        <w:t>)</w:t>
+      </w:r>
+    </w:p>
+    <w:p>
+      <w:pPr>
+        <w:pStyle w:val="SourceCode"/>
+        <w:rPr>
+          <w:rFonts w:eastAsiaTheme="minorHAnsi"/>
+          <w:lang w:eastAsia="en-US"/>
+        </w:rPr>
+      </w:pPr>
+      <w:r>
+        <w:rPr>
+          <w:rFonts w:eastAsiaTheme="minorHAnsi"/>
+          <w:lang w:eastAsia="en-US"/>
+        </w:rPr>
+        <w:tab/>
+      </w:r>
+      <w:r>
+        <w:rPr>
+          <w:rFonts w:eastAsiaTheme="minorHAnsi"/>
+          <w:lang w:eastAsia="en-US"/>
+        </w:rPr>
+        <w:tab/>
+      </w:r>
+      <w:r>
+        <w:rPr>
+          <w:rFonts w:eastAsiaTheme="minorHAnsi"/>
+          <w:color w:val="0000FF"/>
+          <w:lang w:eastAsia="en-US"/>
+        </w:rPr>
+        <w:t>throw</w:t>
+      </w:r>
+      <w:r>
+        <w:rPr>
+          <w:rFonts w:eastAsiaTheme="minorHAnsi"/>
+          <w:lang w:eastAsia="en-US"/>
+        </w:rPr>
+        <w:t xml:space="preserve"> </w:t>
+      </w:r>
+      <w:r>
+        <w:rPr>
+          <w:rFonts w:eastAsiaTheme="minorHAnsi"/>
+          <w:color w:val="0000FF"/>
+          <w:lang w:eastAsia="en-US"/>
+        </w:rPr>
+        <w:t>new</w:t>
+      </w:r>
+      <w:r>
+        <w:rPr>
+          <w:rFonts w:eastAsiaTheme="minorHAnsi"/>
+          <w:lang w:eastAsia="en-US"/>
+        </w:rPr>
+        <w:t xml:space="preserve"> ArgumentNullException();</w:t>
+      </w:r>
+    </w:p>
+    <w:p>
+      <w:pPr>
+        <w:pStyle w:val="SourceCode"/>
+        <w:rPr>
+          <w:rFonts w:eastAsiaTheme="minorHAnsi"/>
+          <w:lang w:eastAsia="en-US"/>
+        </w:rPr>
+      </w:pPr>
+    </w:p>
+    <w:p>
+      <w:pPr>
+        <w:pStyle w:val="SourceCode"/>
+        <w:rPr>
+          <w:rFonts w:eastAsiaTheme="minorHAnsi"/>
+          <w:lang w:eastAsia="en-US"/>
+        </w:rPr>
+      </w:pPr>
+      <w:r>
+        <w:rPr>
+          <w:rFonts w:eastAsiaTheme="minorHAnsi"/>
+          <w:lang w:eastAsia="en-US"/>
+        </w:rPr>
+        <w:tab/>
+      </w:r>
+      <w:r>
+        <w:rPr>
+          <w:rFonts w:eastAsiaTheme="minorHAnsi"/>
+          <w:color w:val="0000FF"/>
+          <w:lang w:eastAsia="en-US"/>
+        </w:rPr>
+        <w:t>int</w:t>
+      </w:r>
+      <w:r>
+        <w:rPr>
+          <w:rFonts w:eastAsiaTheme="minorHAnsi"/>
+          <w:lang w:eastAsia="en-US"/>
+        </w:rPr>
+        <w:t xml:space="preserve"> loIdx = </w:t>
+      </w:r>
+      <w:r>
+        <w:rPr>
+          <w:rFonts w:eastAsiaTheme="minorHAnsi"/>
+          <w:color w:val="C81EFA"/>
+          <w:lang w:eastAsia="en-US"/>
+        </w:rPr>
+        <w:t>0</w:t>
+      </w:r>
+      <w:r>
+        <w:rPr>
+          <w:rFonts w:eastAsiaTheme="minorHAnsi"/>
+          <w:lang w:eastAsia="en-US"/>
+        </w:rPr>
+        <w:t>;</w:t>
+      </w:r>
+    </w:p>
+    <w:p>
+      <w:pPr>
+        <w:pStyle w:val="SourceCode"/>
+        <w:rPr>
+          <w:rFonts w:eastAsiaTheme="minorHAnsi"/>
+          <w:lang w:eastAsia="en-US"/>
+        </w:rPr>
+      </w:pPr>
+      <w:r>
+        <w:rPr>
+          <w:rFonts w:eastAsiaTheme="minorHAnsi"/>
+          <w:lang w:eastAsia="en-US"/>
+        </w:rPr>
+        <w:tab/>
+      </w:r>
+      <w:r>
+        <w:rPr>
+          <w:rFonts w:eastAsiaTheme="minorHAnsi"/>
+          <w:color w:val="0000FF"/>
+          <w:lang w:eastAsia="en-US"/>
+        </w:rPr>
+        <w:t>int</w:t>
+      </w:r>
+      <w:r>
+        <w:rPr>
+          <w:rFonts w:eastAsiaTheme="minorHAnsi"/>
+          <w:lang w:eastAsia="en-US"/>
+        </w:rPr>
+        <w:t xml:space="preserve"> hiIdx = arr.Count - </w:t>
+      </w:r>
+      <w:r>
+        <w:rPr>
+          <w:rFonts w:eastAsiaTheme="minorHAnsi"/>
+          <w:color w:val="C81EFA"/>
+          <w:lang w:eastAsia="en-US"/>
+        </w:rPr>
+        <w:t>1</w:t>
+      </w:r>
+      <w:r>
+        <w:rPr>
+          <w:rFonts w:eastAsiaTheme="minorHAnsi"/>
+          <w:lang w:eastAsia="en-US"/>
+        </w:rPr>
+        <w:t>;</w:t>
+      </w:r>
+    </w:p>
+    <w:p>
+      <w:pPr>
+        <w:pStyle w:val="SourceCode"/>
+        <w:rPr>
+          <w:rFonts w:eastAsiaTheme="minorHAnsi"/>
+          <w:lang w:eastAsia="en-US"/>
+        </w:rPr>
+      </w:pPr>
+      <w:r>
+        <w:rPr>
+          <w:rFonts w:eastAsiaTheme="minorHAnsi"/>
+          <w:lang w:eastAsia="en-US"/>
+        </w:rPr>
+        <w:tab/>
+      </w:r>
+      <w:r>
+        <w:rPr>
+          <w:rFonts w:eastAsiaTheme="minorHAnsi"/>
+          <w:color w:val="0000FF"/>
+          <w:lang w:eastAsia="en-US"/>
+        </w:rPr>
+        <w:t>while</w:t>
+      </w:r>
+      <w:r>
+        <w:rPr>
+          <w:rFonts w:eastAsiaTheme="minorHAnsi"/>
+          <w:lang w:eastAsia="en-US"/>
+        </w:rPr>
+        <w:t xml:space="preserve"> (loIdx &lt;= hiIdx)</w:t>
+      </w:r>
+    </w:p>
+    <w:p>
+      <w:pPr>
+        <w:pStyle w:val="SourceCode"/>
+        <w:rPr>
+          <w:rFonts w:eastAsiaTheme="minorHAnsi"/>
+          <w:lang w:eastAsia="en-US"/>
+        </w:rPr>
+      </w:pPr>
+      <w:r>
+        <w:rPr>
+          <w:rFonts w:eastAsiaTheme="minorHAnsi"/>
+          <w:lang w:eastAsia="en-US"/>
+        </w:rPr>
+        <w:tab/>
+        <w:t>{</w:t>
+      </w:r>
+    </w:p>
+    <w:p>
+      <w:pPr>
+        <w:pStyle w:val="SourceCode"/>
+        <w:rPr>
+          <w:rFonts w:eastAsiaTheme="minorHAnsi"/>
+          <w:lang w:eastAsia="en-US"/>
+        </w:rPr>
+      </w:pPr>
+      <w:r>
+        <w:rPr>
+          <w:rFonts w:eastAsiaTheme="minorHAnsi"/>
+          <w:lang w:eastAsia="en-US"/>
+        </w:rPr>
+        <w:tab/>
+      </w:r>
+      <w:r>
+        <w:rPr>
+          <w:rFonts w:eastAsiaTheme="minorHAnsi"/>
+          <w:lang w:eastAsia="en-US"/>
+        </w:rPr>
+        <w:tab/>
+      </w:r>
+      <w:r>
+        <w:rPr>
+          <w:rFonts w:eastAsiaTheme="minorHAnsi"/>
+          <w:color w:val="0000FF"/>
+          <w:lang w:eastAsia="en-US"/>
+        </w:rPr>
+        <w:t>int</w:t>
+      </w:r>
+      <w:r>
+        <w:rPr>
+          <w:rFonts w:eastAsiaTheme="minorHAnsi"/>
+          <w:lang w:eastAsia="en-US"/>
+        </w:rPr>
+        <w:t xml:space="preserve"> miIdx = loIdx + (hiIdx - loIdx) / </w:t>
+      </w:r>
+      <w:r>
+        <w:rPr>
+          <w:rFonts w:eastAsiaTheme="minorHAnsi"/>
+          <w:color w:val="C81EFA"/>
+          <w:lang w:eastAsia="en-US"/>
+        </w:rPr>
+        <w:t>2</w:t>
+      </w:r>
+      <w:r>
+        <w:rPr>
+          <w:rFonts w:eastAsiaTheme="minorHAnsi"/>
+          <w:lang w:eastAsia="en-US"/>
+        </w:rPr>
+        <w:t>;</w:t>
+      </w:r>
+    </w:p>
+    <w:p>
+      <w:pPr>
+        <w:pStyle w:val="SourceCode"/>
+        <w:rPr>
+          <w:rFonts w:eastAsiaTheme="minorHAnsi"/>
+          <w:lang w:eastAsia="en-US"/>
+        </w:rPr>
+      </w:pPr>
+      <w:r>
+        <w:rPr>
+          <w:rFonts w:eastAsiaTheme="minorHAnsi"/>
+          <w:lang w:eastAsia="en-US"/>
+        </w:rPr>
+        <w:tab/>
+      </w:r>
+      <w:r>
+        <w:rPr>
+          <w:rFonts w:eastAsiaTheme="minorHAnsi"/>
+          <w:lang w:eastAsia="en-US"/>
+        </w:rPr>
+        <w:tab/>
+      </w:r>
+      <w:r>
+        <w:rPr>
+          <w:rFonts w:eastAsiaTheme="minorHAnsi"/>
+          <w:color w:val="0000FF"/>
+          <w:lang w:eastAsia="en-US"/>
+        </w:rPr>
+        <w:t>int</w:t>
+      </w:r>
+      <w:r>
+        <w:rPr>
+          <w:rFonts w:eastAsiaTheme="minorHAnsi"/>
+          <w:lang w:eastAsia="en-US"/>
+        </w:rPr>
+        <w:t xml:space="preserve"> comp = val.CompareTo(arr[miIdx]);</w:t>
+      </w:r>
+    </w:p>
+    <w:p>
+      <w:pPr>
+        <w:pStyle w:val="SourceCode"/>
+        <w:rPr>
+          <w:rFonts w:eastAsiaTheme="minorHAnsi"/>
+          <w:lang w:eastAsia="en-US"/>
+        </w:rPr>
+      </w:pPr>
+    </w:p>
+    <w:p>
+      <w:pPr>
+        <w:pStyle w:val="SourceCode"/>
+        <w:rPr>
+          <w:rFonts w:eastAsiaTheme="minorHAnsi"/>
+          <w:lang w:eastAsia="en-US"/>
+        </w:rPr>
+      </w:pPr>
+      <w:r>
+        <w:rPr>
+          <w:rFonts w:eastAsiaTheme="minorHAnsi"/>
+          <w:lang w:eastAsia="en-US"/>
+        </w:rPr>
+        <w:tab/>
+      </w:r>
+      <w:r>
+        <w:rPr>
+          <w:rFonts w:eastAsiaTheme="minorHAnsi"/>
+          <w:lang w:eastAsia="en-US"/>
+        </w:rPr>
+        <w:tab/>
+      </w:r>
+      <w:r>
+        <w:rPr>
+          <w:rFonts w:eastAsiaTheme="minorHAnsi"/>
+          <w:color w:val="0000FF"/>
+          <w:lang w:eastAsia="en-US"/>
+        </w:rPr>
+        <w:t>if</w:t>
+      </w:r>
+      <w:r>
+        <w:rPr>
+          <w:rFonts w:eastAsiaTheme="minorHAnsi"/>
+          <w:lang w:eastAsia="en-US"/>
+        </w:rPr>
+        <w:t xml:space="preserve"> (comp == </w:t>
+      </w:r>
+      <w:r>
+        <w:rPr>
+          <w:rFonts w:eastAsiaTheme="minorHAnsi"/>
+          <w:color w:val="C81EFA"/>
+          <w:lang w:eastAsia="en-US"/>
+        </w:rPr>
+        <w:t>0</w:t>
+      </w:r>
+      <w:r>
+        <w:rPr>
+          <w:rFonts w:eastAsiaTheme="minorHAnsi"/>
+          <w:lang w:eastAsia="en-US"/>
+        </w:rPr>
+        <w:t>)</w:t>
+      </w:r>
+    </w:p>
+    <w:p>
+      <w:pPr>
+        <w:pStyle w:val="SourceCode"/>
+        <w:rPr>
+          <w:rFonts w:eastAsiaTheme="minorHAnsi"/>
+          <w:lang w:eastAsia="en-US"/>
+        </w:rPr>
+      </w:pPr>
+      <w:r>
+        <w:rPr>
+          <w:rFonts w:eastAsiaTheme="minorHAnsi"/>
+          <w:lang w:eastAsia="en-US"/>
+        </w:rPr>
+        <w:tab/>
+      </w:r>
+      <w:r>
+        <w:rPr>
+          <w:rFonts w:eastAsiaTheme="minorHAnsi"/>
+          <w:lang w:eastAsia="en-US"/>
+        </w:rPr>
+        <w:tab/>
+      </w:r>
+      <w:r>
+        <w:rPr>
+          <w:rFonts w:eastAsiaTheme="minorHAnsi"/>
+          <w:lang w:eastAsia="en-US"/>
+        </w:rPr>
+        <w:tab/>
+      </w:r>
+      <w:r>
+        <w:rPr>
+          <w:rFonts w:eastAsiaTheme="minorHAnsi"/>
+          <w:color w:val="0000FF"/>
+          <w:lang w:eastAsia="en-US"/>
+        </w:rPr>
+        <w:t>return</w:t>
+      </w:r>
+      <w:r>
+        <w:rPr>
+          <w:rFonts w:eastAsiaTheme="minorHAnsi"/>
+          <w:lang w:eastAsia="en-US"/>
+        </w:rPr>
+        <w:t xml:space="preserve"> miIdx;</w:t>
+      </w:r>
+    </w:p>
+    <w:p>
+      <w:pPr>
+        <w:pStyle w:val="SourceCode"/>
+        <w:rPr>
+          <w:rFonts w:eastAsiaTheme="minorHAnsi"/>
+          <w:lang w:eastAsia="en-US"/>
+        </w:rPr>
+      </w:pPr>
+    </w:p>
+    <w:p>
+      <w:pPr>
+        <w:pStyle w:val="SourceCode"/>
+        <w:rPr>
+          <w:rFonts w:eastAsiaTheme="minorHAnsi"/>
+          <w:lang w:eastAsia="en-US"/>
+        </w:rPr>
+      </w:pPr>
+      <w:r>
+        <w:rPr>
+          <w:rFonts w:eastAsiaTheme="minorHAnsi"/>
+          <w:lang w:eastAsia="en-US"/>
+        </w:rPr>
+        <w:tab/>
+      </w:r>
+      <w:r>
+        <w:rPr>
+          <w:rFonts w:eastAsiaTheme="minorHAnsi"/>
+          <w:lang w:eastAsia="en-US"/>
+        </w:rPr>
+        <w:tab/>
+      </w:r>
+      <w:r>
+        <w:rPr>
+          <w:rFonts w:eastAsiaTheme="minorHAnsi"/>
+          <w:color w:val="0000FF"/>
+          <w:lang w:eastAsia="en-US"/>
+        </w:rPr>
+        <w:t>if</w:t>
+      </w:r>
+      <w:r>
+        <w:rPr>
+          <w:rFonts w:eastAsiaTheme="minorHAnsi"/>
+          <w:lang w:eastAsia="en-US"/>
+        </w:rPr>
+        <w:t xml:space="preserve"> (comp &gt; </w:t>
+      </w:r>
+      <w:r>
+        <w:rPr>
+          <w:rFonts w:eastAsiaTheme="minorHAnsi"/>
+          <w:color w:val="C81EFA"/>
+          <w:lang w:eastAsia="en-US"/>
+        </w:rPr>
+        <w:t>0</w:t>
+      </w:r>
+      <w:r>
+        <w:rPr>
+          <w:rFonts w:eastAsiaTheme="minorHAnsi"/>
+          <w:lang w:eastAsia="en-US"/>
+        </w:rPr>
+        <w:t>)</w:t>
+      </w:r>
+    </w:p>
+    <w:p>
+      <w:pPr>
+        <w:pStyle w:val="SourceCode"/>
+        <w:rPr>
+          <w:rFonts w:eastAsiaTheme="minorHAnsi"/>
+          <w:lang w:eastAsia="en-US"/>
+        </w:rPr>
+      </w:pPr>
+      <w:r>
+        <w:rPr>
+          <w:rFonts w:eastAsiaTheme="minorHAnsi"/>
+          <w:lang w:eastAsia="en-US"/>
+        </w:rPr>
+        <w:tab/>
+      </w:r>
+      <w:r>
+        <w:rPr>
+          <w:rFonts w:eastAsiaTheme="minorHAnsi"/>
+          <w:lang w:eastAsia="en-US"/>
+        </w:rPr>
+        <w:tab/>
+      </w:r>
+      <w:r>
+        <w:rPr>
+          <w:rFonts w:eastAsiaTheme="minorHAnsi"/>
+          <w:lang w:eastAsia="en-US"/>
+        </w:rPr>
+        <w:tab/>
+        <w:t xml:space="preserve">loIdx = miIdx + </w:t>
+      </w:r>
+      <w:r>
+        <w:rPr>
+          <w:rFonts w:eastAsiaTheme="minorHAnsi"/>
+          <w:color w:val="C81EFA"/>
+          <w:lang w:eastAsia="en-US"/>
+        </w:rPr>
+        <w:t>1</w:t>
+      </w:r>
+      <w:r>
+        <w:rPr>
+          <w:rFonts w:eastAsiaTheme="minorHAnsi"/>
+          <w:lang w:eastAsia="en-US"/>
+        </w:rPr>
+        <w:t>;</w:t>
+      </w:r>
+    </w:p>
+    <w:p>
+      <w:pPr>
+        <w:pStyle w:val="SourceCode"/>
+        <w:rPr>
+          <w:rFonts w:eastAsiaTheme="minorHAnsi"/>
+          <w:lang w:eastAsia="en-US"/>
+        </w:rPr>
+      </w:pPr>
+      <w:r>
+        <w:rPr>
+          <w:rFonts w:eastAsiaTheme="minorHAnsi"/>
+          <w:lang w:eastAsia="en-US"/>
+        </w:rPr>
+        <w:tab/>
+      </w:r>
+      <w:r>
+        <w:rPr>
+          <w:rFonts w:eastAsiaTheme="minorHAnsi"/>
+          <w:lang w:eastAsia="en-US"/>
+        </w:rPr>
+        <w:tab/>
+      </w:r>
+      <w:r>
+        <w:rPr>
+          <w:rFonts w:eastAsiaTheme="minorHAnsi"/>
+          <w:color w:val="0000FF"/>
+          <w:lang w:eastAsia="en-US"/>
+        </w:rPr>
+        <w:t>else</w:t>
+      </w:r>
+    </w:p>
+    <w:p>
+      <w:pPr>
+        <w:pStyle w:val="SourceCode"/>
+        <w:rPr>
+          <w:rFonts w:eastAsiaTheme="minorHAnsi"/>
+          <w:lang w:eastAsia="en-US"/>
+        </w:rPr>
+      </w:pPr>
+      <w:r>
+        <w:rPr>
+          <w:rFonts w:eastAsiaTheme="minorHAnsi"/>
+          <w:lang w:eastAsia="en-US"/>
+        </w:rPr>
+        <w:tab/>
+      </w:r>
+      <w:r>
+        <w:rPr>
+          <w:rFonts w:eastAsiaTheme="minorHAnsi"/>
+          <w:lang w:eastAsia="en-US"/>
+        </w:rPr>
+        <w:tab/>
+      </w:r>
+      <w:r>
+        <w:rPr>
+          <w:rFonts w:eastAsiaTheme="minorHAnsi"/>
+          <w:lang w:eastAsia="en-US"/>
+        </w:rPr>
+        <w:tab/>
+        <w:t xml:space="preserve">hiIdx = miIdx - </w:t>
+      </w:r>
+      <w:r>
+        <w:rPr>
+          <w:rFonts w:eastAsiaTheme="minorHAnsi"/>
+          <w:color w:val="C81EFA"/>
+          <w:lang w:eastAsia="en-US"/>
+        </w:rPr>
+        <w:t>1</w:t>
+      </w:r>
+      <w:r>
+        <w:rPr>
+          <w:rFonts w:eastAsiaTheme="minorHAnsi"/>
+          <w:lang w:eastAsia="en-US"/>
+        </w:rPr>
+        <w:t>;</w:t>
+      </w:r>
+    </w:p>
+    <w:p>
+      <w:pPr>
+        <w:pStyle w:val="SourceCode"/>
+        <w:rPr>
+          <w:rFonts w:eastAsiaTheme="minorHAnsi"/>
+          <w:lang w:eastAsia="en-US"/>
+        </w:rPr>
+      </w:pPr>
+      <w:r>
+        <w:rPr>
+          <w:rFonts w:eastAsiaTheme="minorHAnsi"/>
+          <w:lang w:eastAsia="en-US"/>
+        </w:rPr>
+        <w:tab/>
+        <w:t>}</w:t>
+      </w:r>
+    </w:p>
+    <w:p>
+      <w:pPr>
+        <w:pStyle w:val="SourceCode"/>
+        <w:rPr>
+          <w:rFonts w:eastAsiaTheme="minorHAnsi"/>
+          <w:lang w:eastAsia="en-US"/>
+        </w:rPr>
+      </w:pPr>
+    </w:p>
+    <w:p>
+      <w:pPr>
+        <w:pStyle w:val="SourceCode"/>
+        <w:rPr>
+          <w:rFonts w:eastAsiaTheme="minorHAnsi"/>
+          <w:lang w:eastAsia="en-US"/>
+        </w:rPr>
+      </w:pPr>
+      <w:r>
+        <w:rPr>
+          <w:rFonts w:eastAsiaTheme="minorHAnsi"/>
+          <w:lang w:eastAsia="en-US"/>
+        </w:rPr>
+        <w:tab/>
+      </w:r>
+      <w:r>
+        <w:rPr>
+          <w:rFonts w:eastAsiaTheme="minorHAnsi"/>
+          <w:color w:val="0000FF"/>
+          <w:lang w:eastAsia="en-US"/>
+        </w:rPr>
+        <w:t>return</w:t>
+      </w:r>
+      <w:r>
+        <w:rPr>
+          <w:rFonts w:eastAsiaTheme="minorHAnsi"/>
+          <w:lang w:eastAsia="en-US"/>
+        </w:rPr>
+        <w:t xml:space="preserve"> ~loIdx;</w:t>
+      </w:r>
+    </w:p>
+    <w:p>
+      <w:pPr>
+        <w:pStyle w:val="SourceCode"/>
+        <w:rPr>
+          <w:rFonts w:eastAsiaTheme="minorHAnsi"/>
+          <w:lang w:eastAsia="en-US"/>
+        </w:rPr>
+      </w:pPr>
+      <w:r>
+        <w:rPr>
+          <w:rFonts w:eastAsiaTheme="minorHAnsi"/>
+          <w:lang w:eastAsia="en-US"/>
+        </w:rPr>
+        <w:t>}</w:t>
+      </w:r>
+    </w:p>
+    <w:p>
+      <w:pPr>
+        <w:pStyle w:val="Answer"/>
+        <w:ind w:left="0"/>
+      </w:pPr>
+    </w:p>
     <w:sectPr>
-      <w:headerReference w:type="even" r:id="rId10"/>
-      <w:headerReference w:type="default" r:id="rId11"/>
-      <w:footerReference w:type="even" r:id="rId12"/>
-      <w:footerReference w:type="default" r:id="rId13"/>
-      <w:headerReference w:type="first" r:id="rId14"/>
-      <w:footerReference w:type="first" r:id="rId15"/>
+      <w:headerReference w:type="even" r:id="rId12"/>
+      <w:headerReference w:type="default" r:id="rId13"/>
+      <w:footerReference w:type="even" r:id="rId14"/>
+      <w:footerReference w:type="default" r:id="rId15"/>
+      <w:headerReference w:type="first" r:id="rId16"/>
+      <w:footerReference w:type="first" r:id="rId17"/>
       <w:pgSz w:w="11906" w:h="16838"/>
       <w:pgMar w:top="1440" w:right="1440" w:bottom="1440" w:left="1440" w:header="708" w:footer="708" w:gutter="0"/>
       <w:cols w:space="708"/>
@@ -9465,7 +10867,7 @@
   <w:abstractNum w:abstractNumId="0" w15:restartNumberingAfterBreak="0">
     <w:nsid w:val="FFFFFF7C"/>
     <w:multiLevelType w:val="singleLevel"/>
-    <w:tmpl w:val="C43CC10C"/>
+    <w:tmpl w:val="AFEA3044"/>
     <w:lvl w:ilvl="0">
       <w:start w:val="1"/>
       <w:numFmt w:val="decimal"/>
@@ -9482,7 +10884,7 @@
   <w:abstractNum w:abstractNumId="1" w15:restartNumberingAfterBreak="0">
     <w:nsid w:val="FFFFFF7D"/>
     <w:multiLevelType w:val="singleLevel"/>
-    <w:tmpl w:val="40E282D0"/>
+    <w:tmpl w:val="B2B2C872"/>
     <w:lvl w:ilvl="0">
       <w:start w:val="1"/>
       <w:numFmt w:val="decimal"/>
@@ -9516,7 +10918,7 @@
   <w:abstractNum w:abstractNumId="3" w15:restartNumberingAfterBreak="0">
     <w:nsid w:val="FFFFFF7F"/>
     <w:multiLevelType w:val="singleLevel"/>
-    <w:tmpl w:val="909A09AA"/>
+    <w:tmpl w:val="E11C9D34"/>
     <w:lvl w:ilvl="0">
       <w:start w:val="1"/>
       <w:numFmt w:val="decimal"/>
@@ -9533,7 +10935,7 @@
   <w:abstractNum w:abstractNumId="4" w15:restartNumberingAfterBreak="0">
     <w:nsid w:val="FFFFFF80"/>
     <w:multiLevelType w:val="singleLevel"/>
-    <w:tmpl w:val="A866FE4E"/>
+    <w:tmpl w:val="73C017F4"/>
     <w:lvl w:ilvl="0">
       <w:start w:val="1"/>
       <w:numFmt w:val="bullet"/>
@@ -9553,7 +10955,7 @@
   <w:abstractNum w:abstractNumId="5" w15:restartNumberingAfterBreak="0">
     <w:nsid w:val="FFFFFF81"/>
     <w:multiLevelType w:val="singleLevel"/>
-    <w:tmpl w:val="AAB463E4"/>
+    <w:tmpl w:val="E6F02026"/>
     <w:lvl w:ilvl="0">
       <w:start w:val="1"/>
       <w:numFmt w:val="bullet"/>
@@ -9573,7 +10975,7 @@
   <w:abstractNum w:abstractNumId="6" w15:restartNumberingAfterBreak="0">
     <w:nsid w:val="FFFFFF82"/>
     <w:multiLevelType w:val="singleLevel"/>
-    <w:tmpl w:val="175C628A"/>
+    <w:tmpl w:val="0DB8CF78"/>
     <w:lvl w:ilvl="0">
       <w:start w:val="1"/>
       <w:numFmt w:val="bullet"/>
@@ -9593,7 +10995,7 @@
   <w:abstractNum w:abstractNumId="7" w15:restartNumberingAfterBreak="0">
     <w:nsid w:val="FFFFFF83"/>
     <w:multiLevelType w:val="singleLevel"/>
-    <w:tmpl w:val="4D3EC81A"/>
+    <w:tmpl w:val="80E2DC1C"/>
     <w:lvl w:ilvl="0">
       <w:start w:val="1"/>
       <w:numFmt w:val="bullet"/>
@@ -11364,6 +12766,119 @@
     </w:lvl>
   </w:abstractNum>
   <w:abstractNum w:abstractNumId="28" w15:restartNumberingAfterBreak="0">
+    <w:nsid w:val="4AD23178"/>
+    <w:multiLevelType w:val="hybridMultilevel"/>
+    <w:tmpl w:val="1CBE2398"/>
+    <w:lvl w:ilvl="0" w:tplc="08090001">
+      <w:start w:val="1"/>
+      <w:numFmt w:val="bullet"/>
+      <w:lvlText w:val=""/>
+      <w:lvlJc w:val="left"/>
+      <w:pPr>
+        <w:ind w:left="720" w:hanging="360"/>
+      </w:pPr>
+      <w:rPr>
+        <w:rFonts w:ascii="Symbol" w:hAnsi="Symbol" w:hint="default"/>
+      </w:rPr>
+    </w:lvl>
+    <w:lvl w:ilvl="1" w:tplc="08090003" w:tentative="1">
+      <w:start w:val="1"/>
+      <w:numFmt w:val="bullet"/>
+      <w:lvlText w:val="o"/>
+      <w:lvlJc w:val="left"/>
+      <w:pPr>
+        <w:ind w:left="1440" w:hanging="360"/>
+      </w:pPr>
+      <w:rPr>
+        <w:rFonts w:ascii="Courier New" w:hAnsi="Courier New" w:cs="Courier New" w:hint="default"/>
+      </w:rPr>
+    </w:lvl>
+    <w:lvl w:ilvl="2" w:tplc="08090005" w:tentative="1">
+      <w:start w:val="1"/>
+      <w:numFmt w:val="bullet"/>
+      <w:lvlText w:val=""/>
+      <w:lvlJc w:val="left"/>
+      <w:pPr>
+        <w:ind w:left="2160" w:hanging="360"/>
+      </w:pPr>
+      <w:rPr>
+        <w:rFonts w:ascii="Wingdings" w:hAnsi="Wingdings" w:hint="default"/>
+      </w:rPr>
+    </w:lvl>
+    <w:lvl w:ilvl="3" w:tplc="08090001" w:tentative="1">
+      <w:start w:val="1"/>
+      <w:numFmt w:val="bullet"/>
+      <w:lvlText w:val=""/>
+      <w:lvlJc w:val="left"/>
+      <w:pPr>
+        <w:ind w:left="2880" w:hanging="360"/>
+      </w:pPr>
+      <w:rPr>
+        <w:rFonts w:ascii="Symbol" w:hAnsi="Symbol" w:hint="default"/>
+      </w:rPr>
+    </w:lvl>
+    <w:lvl w:ilvl="4" w:tplc="08090003" w:tentative="1">
+      <w:start w:val="1"/>
+      <w:numFmt w:val="bullet"/>
+      <w:lvlText w:val="o"/>
+      <w:lvlJc w:val="left"/>
+      <w:pPr>
+        <w:ind w:left="3600" w:hanging="360"/>
+      </w:pPr>
+      <w:rPr>
+        <w:rFonts w:ascii="Courier New" w:hAnsi="Courier New" w:cs="Courier New" w:hint="default"/>
+      </w:rPr>
+    </w:lvl>
+    <w:lvl w:ilvl="5" w:tplc="08090005" w:tentative="1">
+      <w:start w:val="1"/>
+      <w:numFmt w:val="bullet"/>
+      <w:lvlText w:val=""/>
+      <w:lvlJc w:val="left"/>
+      <w:pPr>
+        <w:ind w:left="4320" w:hanging="360"/>
+      </w:pPr>
+      <w:rPr>
+        <w:rFonts w:ascii="Wingdings" w:hAnsi="Wingdings" w:hint="default"/>
+      </w:rPr>
+    </w:lvl>
+    <w:lvl w:ilvl="6" w:tplc="08090001" w:tentative="1">
+      <w:start w:val="1"/>
+      <w:numFmt w:val="bullet"/>
+      <w:lvlText w:val=""/>
+      <w:lvlJc w:val="left"/>
+      <w:pPr>
+        <w:ind w:left="5040" w:hanging="360"/>
+      </w:pPr>
+      <w:rPr>
+        <w:rFonts w:ascii="Symbol" w:hAnsi="Symbol" w:hint="default"/>
+      </w:rPr>
+    </w:lvl>
+    <w:lvl w:ilvl="7" w:tplc="08090003" w:tentative="1">
+      <w:start w:val="1"/>
+      <w:numFmt w:val="bullet"/>
+      <w:lvlText w:val="o"/>
+      <w:lvlJc w:val="left"/>
+      <w:pPr>
+        <w:ind w:left="5760" w:hanging="360"/>
+      </w:pPr>
+      <w:rPr>
+        <w:rFonts w:ascii="Courier New" w:hAnsi="Courier New" w:cs="Courier New" w:hint="default"/>
+      </w:rPr>
+    </w:lvl>
+    <w:lvl w:ilvl="8" w:tplc="08090005" w:tentative="1">
+      <w:start w:val="1"/>
+      <w:numFmt w:val="bullet"/>
+      <w:lvlText w:val=""/>
+      <w:lvlJc w:val="left"/>
+      <w:pPr>
+        <w:ind w:left="6480" w:hanging="360"/>
+      </w:pPr>
+      <w:rPr>
+        <w:rFonts w:ascii="Wingdings" w:hAnsi="Wingdings" w:hint="default"/>
+      </w:rPr>
+    </w:lvl>
+  </w:abstractNum>
+  <w:abstractNum w:abstractNumId="29" w15:restartNumberingAfterBreak="0">
     <w:nsid w:val="4AEC08E8"/>
     <w:multiLevelType w:val="hybridMultilevel"/>
     <w:tmpl w:val="270C4FFC"/>
@@ -11449,7 +12964,7 @@
       </w:pPr>
     </w:lvl>
   </w:abstractNum>
-  <w:abstractNum w:abstractNumId="29" w15:restartNumberingAfterBreak="0">
+  <w:abstractNum w:abstractNumId="30" w15:restartNumberingAfterBreak="0">
     <w:nsid w:val="4E2761A9"/>
     <w:multiLevelType w:val="multilevel"/>
     <w:tmpl w:val="B5027FBC"/>
@@ -11564,7 +13079,7 @@
       </w:rPr>
     </w:lvl>
   </w:abstractNum>
-  <w:abstractNum w:abstractNumId="30" w15:restartNumberingAfterBreak="0">
+  <w:abstractNum w:abstractNumId="31" w15:restartNumberingAfterBreak="0">
     <w:nsid w:val="4E8058D1"/>
     <w:multiLevelType w:val="hybridMultilevel"/>
     <w:tmpl w:val="14E631C2"/>
@@ -11677,7 +13192,7 @@
       </w:rPr>
     </w:lvl>
   </w:abstractNum>
-  <w:abstractNum w:abstractNumId="31" w15:restartNumberingAfterBreak="0">
+  <w:abstractNum w:abstractNumId="32" w15:restartNumberingAfterBreak="0">
     <w:nsid w:val="524B5914"/>
     <w:multiLevelType w:val="hybridMultilevel"/>
     <w:tmpl w:val="3E8C0B1C"/>
@@ -11790,7 +13305,7 @@
       </w:rPr>
     </w:lvl>
   </w:abstractNum>
-  <w:abstractNum w:abstractNumId="32" w15:restartNumberingAfterBreak="0">
+  <w:abstractNum w:abstractNumId="33" w15:restartNumberingAfterBreak="0">
     <w:nsid w:val="53F77C4E"/>
     <w:multiLevelType w:val="hybridMultilevel"/>
     <w:tmpl w:val="24B6D4A8"/>
@@ -11877,7 +13392,7 @@
       </w:pPr>
     </w:lvl>
   </w:abstractNum>
-  <w:abstractNum w:abstractNumId="33" w15:restartNumberingAfterBreak="0">
+  <w:abstractNum w:abstractNumId="34" w15:restartNumberingAfterBreak="0">
     <w:nsid w:val="60382246"/>
     <w:multiLevelType w:val="hybridMultilevel"/>
     <w:tmpl w:val="02FCDD94"/>
@@ -12017,7 +13532,7 @@
       </w:rPr>
     </w:lvl>
   </w:abstractNum>
-  <w:abstractNum w:abstractNumId="34" w15:restartNumberingAfterBreak="0">
+  <w:abstractNum w:abstractNumId="35" w15:restartNumberingAfterBreak="0">
     <w:nsid w:val="629C4AC5"/>
     <w:multiLevelType w:val="hybridMultilevel"/>
     <w:tmpl w:val="37EA6EB4"/>
@@ -12130,7 +13645,7 @@
       </w:rPr>
     </w:lvl>
   </w:abstractNum>
-  <w:abstractNum w:abstractNumId="35" w15:restartNumberingAfterBreak="0">
+  <w:abstractNum w:abstractNumId="36" w15:restartNumberingAfterBreak="0">
     <w:nsid w:val="631C6C81"/>
     <w:multiLevelType w:val="hybridMultilevel"/>
     <w:tmpl w:val="0FAC880C"/>
@@ -12219,7 +13734,7 @@
       </w:pPr>
     </w:lvl>
   </w:abstractNum>
-  <w:abstractNum w:abstractNumId="36" w15:restartNumberingAfterBreak="0">
+  <w:abstractNum w:abstractNumId="37" w15:restartNumberingAfterBreak="0">
     <w:nsid w:val="63C71475"/>
     <w:multiLevelType w:val="hybridMultilevel"/>
     <w:tmpl w:val="DF7C35DC"/>
@@ -12306,7 +13821,7 @@
       </w:pPr>
     </w:lvl>
   </w:abstractNum>
-  <w:abstractNum w:abstractNumId="37" w15:restartNumberingAfterBreak="0">
+  <w:abstractNum w:abstractNumId="38" w15:restartNumberingAfterBreak="0">
     <w:nsid w:val="6E1E328C"/>
     <w:multiLevelType w:val="hybridMultilevel"/>
     <w:tmpl w:val="3BA69964"/>
@@ -12419,7 +13934,7 @@
       </w:rPr>
     </w:lvl>
   </w:abstractNum>
-  <w:abstractNum w:abstractNumId="38" w15:restartNumberingAfterBreak="0">
+  <w:abstractNum w:abstractNumId="39" w15:restartNumberingAfterBreak="0">
     <w:nsid w:val="708F69C3"/>
     <w:multiLevelType w:val="hybridMultilevel"/>
     <w:tmpl w:val="69928E22"/>
@@ -12532,7 +14047,7 @@
       </w:rPr>
     </w:lvl>
   </w:abstractNum>
-  <w:abstractNum w:abstractNumId="39" w15:restartNumberingAfterBreak="0">
+  <w:abstractNum w:abstractNumId="40" w15:restartNumberingAfterBreak="0">
     <w:nsid w:val="77B94888"/>
     <w:multiLevelType w:val="hybridMultilevel"/>
     <w:tmpl w:val="B5A640CA"/>
@@ -12679,7 +14194,7 @@
     <w:abstractNumId w:val="12"/>
   </w:num>
   <w:num w:numId="3">
-    <w:abstractNumId w:val="36"/>
+    <w:abstractNumId w:val="37"/>
   </w:num>
   <w:num w:numId="4">
     <w:abstractNumId w:val="9"/>
@@ -12688,7 +14203,7 @@
     <w:abstractNumId w:val="8"/>
   </w:num>
   <w:num w:numId="6">
-    <w:abstractNumId w:val="29"/>
+    <w:abstractNumId w:val="30"/>
     <w:lvlOverride w:ilvl="0">
       <w:startOverride w:val="1"/>
     </w:lvlOverride>
@@ -12721,13 +14236,13 @@
     <w:abstractNumId w:val="11"/>
   </w:num>
   <w:num w:numId="8">
-    <w:abstractNumId w:val="34"/>
+    <w:abstractNumId w:val="35"/>
   </w:num>
   <w:num w:numId="9">
-    <w:abstractNumId w:val="38"/>
+    <w:abstractNumId w:val="39"/>
   </w:num>
   <w:num w:numId="10">
-    <w:abstractNumId w:val="31"/>
+    <w:abstractNumId w:val="32"/>
   </w:num>
   <w:num w:numId="11">
     <w:abstractNumId w:val="22"/>
@@ -12736,16 +14251,16 @@
     <w:abstractNumId w:val="16"/>
   </w:num>
   <w:num w:numId="13">
-    <w:abstractNumId w:val="33"/>
+    <w:abstractNumId w:val="34"/>
   </w:num>
   <w:num w:numId="14">
-    <w:abstractNumId w:val="39"/>
+    <w:abstractNumId w:val="40"/>
   </w:num>
   <w:num w:numId="15">
     <w:abstractNumId w:val="21"/>
   </w:num>
   <w:num w:numId="16">
-    <w:abstractNumId w:val="32"/>
+    <w:abstractNumId w:val="33"/>
   </w:num>
   <w:num w:numId="17">
     <w:abstractNumId w:val="10"/>
@@ -12787,13 +14302,13 @@
     <w:abstractNumId w:val="15"/>
   </w:num>
   <w:num w:numId="21">
-    <w:abstractNumId w:val="28"/>
+    <w:abstractNumId w:val="29"/>
   </w:num>
   <w:num w:numId="22">
-    <w:abstractNumId w:val="29"/>
+    <w:abstractNumId w:val="30"/>
   </w:num>
   <w:num w:numId="23">
-    <w:abstractNumId w:val="37"/>
+    <w:abstractNumId w:val="38"/>
   </w:num>
   <w:num w:numId="24">
     <w:abstractNumId w:val="27"/>
@@ -12871,16 +14386,19 @@
     <w:abstractNumId w:val="19"/>
   </w:num>
   <w:num w:numId="40">
-    <w:abstractNumId w:val="30"/>
+    <w:abstractNumId w:val="31"/>
   </w:num>
   <w:num w:numId="41">
     <w:abstractNumId w:val="23"/>
   </w:num>
   <w:num w:numId="42">
-    <w:abstractNumId w:val="35"/>
+    <w:abstractNumId w:val="36"/>
   </w:num>
   <w:num w:numId="43">
     <w:abstractNumId w:val="20"/>
+  </w:num>
+  <w:num w:numId="44">
+    <w:abstractNumId w:val="28"/>
   </w:num>
   <w:numIdMacAtCleanup w:val="8"/>
 </w:numbering>
@@ -13009,6 +14527,7 @@
     <w:lsdException w:name="HTML Sample" w:semiHidden="1" w:unhideWhenUsed="1"/>
     <w:lsdException w:name="HTML Typewriter" w:semiHidden="1" w:unhideWhenUsed="1"/>
     <w:lsdException w:name="HTML Variable" w:semiHidden="1" w:unhideWhenUsed="1"/>
+    <w:lsdException w:name="Normal Table" w:semiHidden="1" w:unhideWhenUsed="1"/>
     <w:lsdException w:name="annotation subject" w:semiHidden="1" w:unhideWhenUsed="1"/>
     <w:lsdException w:name="No List" w:semiHidden="1" w:unhideWhenUsed="1"/>
     <w:lsdException w:name="Outline List 1" w:semiHidden="1" w:unhideWhenUsed="1"/>
@@ -13055,8 +14574,10 @@
     <w:lsdException w:name="Table Subtle 2" w:semiHidden="1" w:unhideWhenUsed="1"/>
     <w:lsdException w:name="Table Web 1" w:semiHidden="1" w:unhideWhenUsed="1"/>
     <w:lsdException w:name="Table Web 2" w:semiHidden="1" w:unhideWhenUsed="1"/>
+    <w:lsdException w:name="Table Web 3" w:semiHidden="1" w:unhideWhenUsed="1"/>
     <w:lsdException w:name="Balloon Text" w:semiHidden="1" w:unhideWhenUsed="1"/>
     <w:lsdException w:name="Table Grid" w:uiPriority="59"/>
+    <w:lsdException w:name="Table Theme" w:semiHidden="1" w:unhideWhenUsed="1"/>
     <w:lsdException w:name="Placeholder Text" w:semiHidden="1"/>
     <w:lsdException w:name="No Spacing" w:uiPriority="1" w:qFormat="1"/>
     <w:lsdException w:name="Light Shading" w:uiPriority="60"/>
@@ -13282,7 +14803,7 @@
   <w:style w:type="paragraph" w:default="1" w:styleId="Normal">
     <w:name w:val="Normal"/>
     <w:qFormat/>
-    <w:rsid w:val="00A65BF6"/>
+    <w:rsid w:val="007022B4"/>
     <w:pPr>
       <w:spacing w:after="240" w:line="300" w:lineRule="auto"/>
     </w:pPr>
@@ -13300,7 +14821,7 @@
     <w:link w:val="Heading1Char"/>
     <w:uiPriority w:val="9"/>
     <w:qFormat/>
-    <w:rsid w:val="00A65BF6"/>
+    <w:rsid w:val="007022B4"/>
     <w:pPr>
       <w:keepNext/>
       <w:keepLines/>
@@ -13322,7 +14843,7 @@
     <w:uiPriority w:val="9"/>
     <w:unhideWhenUsed/>
     <w:qFormat/>
-    <w:rsid w:val="00A65BF6"/>
+    <w:rsid w:val="007022B4"/>
     <w:pPr>
       <w:keepNext/>
       <w:keepLines/>
@@ -13343,7 +14864,7 @@
     <w:link w:val="Heading3Char"/>
     <w:uiPriority w:val="9"/>
     <w:unhideWhenUsed/>
-    <w:rsid w:val="00A65BF6"/>
+    <w:rsid w:val="007022B4"/>
     <w:pPr>
       <w:keepNext/>
       <w:keepLines/>
@@ -13364,7 +14885,7 @@
     <w:link w:val="Heading4Char"/>
     <w:uiPriority w:val="9"/>
     <w:unhideWhenUsed/>
-    <w:rsid w:val="00A65BF6"/>
+    <w:rsid w:val="007022B4"/>
     <w:pPr>
       <w:keepNext/>
       <w:keepLines/>
@@ -13386,7 +14907,7 @@
     <w:link w:val="Heading5Char"/>
     <w:uiPriority w:val="9"/>
     <w:unhideWhenUsed/>
-    <w:rsid w:val="00A65BF6"/>
+    <w:rsid w:val="007022B4"/>
     <w:pPr>
       <w:keepNext/>
       <w:keepLines/>
@@ -13410,7 +14931,7 @@
     <w:semiHidden/>
     <w:unhideWhenUsed/>
     <w:qFormat/>
-    <w:rsid w:val="00A65BF6"/>
+    <w:rsid w:val="007022B4"/>
     <w:pPr>
       <w:keepNext/>
       <w:keepLines/>
@@ -13435,7 +14956,7 @@
     <w:semiHidden/>
     <w:unhideWhenUsed/>
     <w:qFormat/>
-    <w:rsid w:val="00A65BF6"/>
+    <w:rsid w:val="007022B4"/>
     <w:pPr>
       <w:keepNext/>
       <w:keepLines/>
@@ -13456,7 +14977,7 @@
     <w:semiHidden/>
     <w:unhideWhenUsed/>
     <w:qFormat/>
-    <w:rsid w:val="00A65BF6"/>
+    <w:rsid w:val="007022B4"/>
     <w:pPr>
       <w:keepNext/>
       <w:keepLines/>
@@ -13479,7 +15000,7 @@
     <w:semiHidden/>
     <w:unhideWhenUsed/>
     <w:qFormat/>
-    <w:rsid w:val="00A65BF6"/>
+    <w:rsid w:val="007022B4"/>
     <w:pPr>
       <w:keepNext/>
       <w:keepLines/>
@@ -13496,7 +15017,7 @@
     <w:uiPriority w:val="1"/>
     <w:semiHidden/>
     <w:unhideWhenUsed/>
-    <w:rsid w:val="00A65BF6"/>
+    <w:rsid w:val="007022B4"/>
   </w:style>
   <w:style w:type="table" w:default="1" w:styleId="TableNormal">
     <w:name w:val="Normal Table"/>
@@ -13518,7 +15039,7 @@
     <w:uiPriority w:val="99"/>
     <w:semiHidden/>
     <w:unhideWhenUsed/>
-    <w:rsid w:val="00A65BF6"/>
+    <w:rsid w:val="007022B4"/>
   </w:style>
   <w:style w:type="paragraph" w:styleId="Title">
     <w:name w:val="Title"/>
@@ -13558,7 +15079,7 @@
     <w:basedOn w:val="DefaultParagraphFont"/>
     <w:link w:val="Heading1"/>
     <w:uiPriority w:val="9"/>
-    <w:rsid w:val="00A65BF6"/>
+    <w:rsid w:val="007022B4"/>
     <w:rPr>
       <w:rFonts w:asciiTheme="majorHAnsi" w:eastAsiaTheme="majorEastAsia" w:hAnsiTheme="majorHAnsi" w:cstheme="majorBidi"/>
       <w:color w:val="31378B" w:themeColor="text2"/>
@@ -13572,7 +15093,7 @@
     <w:basedOn w:val="DefaultParagraphFont"/>
     <w:link w:val="Heading2"/>
     <w:uiPriority w:val="9"/>
-    <w:rsid w:val="00A65BF6"/>
+    <w:rsid w:val="007022B4"/>
     <w:rPr>
       <w:rFonts w:asciiTheme="majorHAnsi" w:eastAsiaTheme="majorEastAsia" w:hAnsiTheme="majorHAnsi" w:cstheme="majorBidi"/>
       <w:color w:val="31378B" w:themeColor="text2"/>
@@ -13586,7 +15107,7 @@
     <w:basedOn w:val="DefaultParagraphFont"/>
     <w:link w:val="Heading3"/>
     <w:uiPriority w:val="9"/>
-    <w:rsid w:val="00A65BF6"/>
+    <w:rsid w:val="007022B4"/>
     <w:rPr>
       <w:rFonts w:asciiTheme="majorHAnsi" w:eastAsiaTheme="majorEastAsia" w:hAnsiTheme="majorHAnsi" w:cstheme="majorBidi"/>
       <w:color w:val="31378B" w:themeColor="text2"/>
@@ -13600,7 +15121,7 @@
     <w:basedOn w:val="DefaultParagraphFont"/>
     <w:link w:val="Heading4"/>
     <w:uiPriority w:val="9"/>
-    <w:rsid w:val="00A65BF6"/>
+    <w:rsid w:val="007022B4"/>
     <w:rPr>
       <w:rFonts w:asciiTheme="majorHAnsi" w:eastAsiaTheme="majorEastAsia" w:hAnsiTheme="majorHAnsi" w:cstheme="majorBidi"/>
       <w:iCs/>
@@ -13616,7 +15137,7 @@
     <w:basedOn w:val="DefaultParagraphFont"/>
     <w:link w:val="Heading5"/>
     <w:uiPriority w:val="9"/>
-    <w:rsid w:val="00A65BF6"/>
+    <w:rsid w:val="007022B4"/>
     <w:rPr>
       <w:rFonts w:asciiTheme="majorHAnsi" w:eastAsiaTheme="majorEastAsia" w:hAnsiTheme="majorHAnsi" w:cstheme="majorBidi"/>
       <w:iCs/>
@@ -13632,7 +15153,7 @@
     <w:link w:val="Heading6"/>
     <w:uiPriority w:val="9"/>
     <w:semiHidden/>
-    <w:rsid w:val="00A65BF6"/>
+    <w:rsid w:val="007022B4"/>
     <w:rPr>
       <w:rFonts w:asciiTheme="majorHAnsi" w:eastAsiaTheme="majorEastAsia" w:hAnsiTheme="majorHAnsi" w:cstheme="majorBidi"/>
       <w:i/>
@@ -13649,7 +15170,7 @@
     <w:link w:val="Heading7"/>
     <w:uiPriority w:val="9"/>
     <w:semiHidden/>
-    <w:rsid w:val="00A65BF6"/>
+    <w:rsid w:val="007022B4"/>
     <w:rPr>
       <w:rFonts w:asciiTheme="majorHAnsi" w:eastAsiaTheme="majorEastAsia" w:hAnsiTheme="majorHAnsi" w:cstheme="majorBidi"/>
       <w:color w:val="005878" w:themeColor="accent1" w:themeShade="80"/>
@@ -13663,7 +15184,7 @@
     <w:link w:val="Heading8"/>
     <w:uiPriority w:val="9"/>
     <w:semiHidden/>
-    <w:rsid w:val="00A65BF6"/>
+    <w:rsid w:val="007022B4"/>
     <w:rPr>
       <w:rFonts w:asciiTheme="majorHAnsi" w:eastAsiaTheme="majorEastAsia" w:hAnsiTheme="majorHAnsi" w:cstheme="majorBidi"/>
       <w:color w:val="244061" w:themeColor="accent2" w:themeShade="80"/>
@@ -13678,7 +15199,7 @@
     <w:link w:val="Heading9"/>
     <w:uiPriority w:val="9"/>
     <w:semiHidden/>
-    <w:rsid w:val="00A65BF6"/>
+    <w:rsid w:val="007022B4"/>
     <w:rPr>
       <w:rFonts w:asciiTheme="majorHAnsi" w:eastAsiaTheme="majorEastAsia" w:hAnsiTheme="majorHAnsi" w:cstheme="majorBidi"/>
       <w:color w:val="005878" w:themeColor="accent6" w:themeShade="80"/>
@@ -13690,7 +15211,7 @@
     <w:name w:val="Hyperlink"/>
     <w:basedOn w:val="DefaultParagraphFont"/>
     <w:uiPriority w:val="99"/>
-    <w:rsid w:val="00A65BF6"/>
+    <w:rsid w:val="007022B4"/>
     <w:rPr>
       <w:rFonts w:cs="Times New Roman"/>
       <w:color w:val="0000FF"/>
@@ -13701,7 +15222,7 @@
     <w:name w:val="FollowedHyperlink"/>
     <w:basedOn w:val="DefaultParagraphFont"/>
     <w:uiPriority w:val="99"/>
-    <w:rsid w:val="00A65BF6"/>
+    <w:rsid w:val="007022B4"/>
     <w:rPr>
       <w:rFonts w:cs="Times New Roman"/>
       <w:color w:val="606420"/>
@@ -13712,7 +15233,7 @@
     <w:name w:val="page number"/>
     <w:basedOn w:val="DefaultParagraphFont"/>
     <w:uiPriority w:val="99"/>
-    <w:rsid w:val="00A65BF6"/>
+    <w:rsid w:val="007022B4"/>
     <w:rPr>
       <w:rFonts w:cs="Times New Roman"/>
     </w:rPr>
@@ -13723,7 +15244,7 @@
     <w:uiPriority w:val="99"/>
     <w:semiHidden/>
     <w:unhideWhenUsed/>
-    <w:rsid w:val="00A65BF6"/>
+    <w:rsid w:val="007022B4"/>
     <w:rPr>
       <w:color w:val="808080"/>
       <w:shd w:val="clear" w:color="auto" w:fill="E6E6E6"/>
@@ -13735,7 +15256,7 @@
     <w:next w:val="Normal"/>
     <w:autoRedefine/>
     <w:qFormat/>
-    <w:rsid w:val="00A65BF6"/>
+    <w:rsid w:val="007022B4"/>
     <w:pPr>
       <w:pBdr>
         <w:top w:val="none" w:sz="0" w:space="0" w:color="auto"/>
@@ -13751,7 +15272,7 @@
     <w:basedOn w:val="Normal"/>
     <w:link w:val="CommandChar"/>
     <w:qFormat/>
-    <w:rsid w:val="00A65BF6"/>
+    <w:rsid w:val="007022B4"/>
     <w:pPr>
       <w:ind w:left="284"/>
     </w:pPr>
@@ -13764,7 +15285,7 @@
     <w:name w:val="Code Heading"/>
     <w:basedOn w:val="Normal"/>
     <w:uiPriority w:val="99"/>
-    <w:rsid w:val="00A65BF6"/>
+    <w:rsid w:val="007022B4"/>
     <w:pPr>
       <w:autoSpaceDE w:val="0"/>
       <w:autoSpaceDN w:val="0"/>
@@ -13783,7 +15304,7 @@
     <w:basedOn w:val="BodyText"/>
     <w:link w:val="PathChar"/>
     <w:qFormat/>
-    <w:rsid w:val="00A65BF6"/>
+    <w:rsid w:val="007022B4"/>
     <w:pPr>
       <w:jc w:val="both"/>
     </w:pPr>
@@ -13798,7 +15319,7 @@
     <w:basedOn w:val="DefaultParagraphFont"/>
     <w:uiPriority w:val="99"/>
     <w:semiHidden/>
-    <w:rsid w:val="00A65BF6"/>
+    <w:rsid w:val="007022B4"/>
     <w:rPr>
       <w:color w:val="808080"/>
     </w:rPr>
@@ -13810,7 +15331,7 @@
     <w:uiPriority w:val="99"/>
     <w:semiHidden/>
     <w:unhideWhenUsed/>
-    <w:rsid w:val="00A65BF6"/>
+    <w:rsid w:val="007022B4"/>
     <w:pPr>
       <w:tabs>
         <w:tab w:val="left" w:pos="916"/>
@@ -13844,7 +15365,7 @@
     <w:link w:val="HTMLPreformatted"/>
     <w:uiPriority w:val="99"/>
     <w:semiHidden/>
-    <w:rsid w:val="00A65BF6"/>
+    <w:rsid w:val="007022B4"/>
     <w:rPr>
       <w:rFonts w:ascii="Courier New" w:eastAsiaTheme="minorEastAsia" w:hAnsi="Courier New" w:cs="Courier New"/>
       <w:color w:val="000000" w:themeColor="text1"/>
@@ -13858,7 +15379,7 @@
     <w:basedOn w:val="SourceCode"/>
     <w:link w:val="SourceCodeStrongChar"/>
     <w:qFormat/>
-    <w:rsid w:val="00A65BF6"/>
+    <w:rsid w:val="007022B4"/>
     <w:rPr>
       <w:b/>
     </w:rPr>
@@ -13866,7 +15387,7 @@
   <w:style w:type="numbering" w:customStyle="1" w:styleId="KennysListStyles">
     <w:name w:val="KennysListStyles"/>
     <w:uiPriority w:val="99"/>
-    <w:rsid w:val="00A65BF6"/>
+    <w:rsid w:val="007022B4"/>
     <w:pPr>
       <w:numPr>
         <w:numId w:val="1"/>
@@ -13878,7 +15399,7 @@
     <w:basedOn w:val="Normal"/>
     <w:next w:val="Answer"/>
     <w:qFormat/>
-    <w:rsid w:val="00A65BF6"/>
+    <w:rsid w:val="007022B4"/>
     <w:pPr>
       <w:numPr>
         <w:numId w:val="16"/>
@@ -13893,7 +15414,7 @@
     <w:name w:val="Answer"/>
     <w:basedOn w:val="Normal"/>
     <w:qFormat/>
-    <w:rsid w:val="00A65BF6"/>
+    <w:rsid w:val="007022B4"/>
     <w:pPr>
       <w:ind w:left="720"/>
     </w:pPr>
@@ -13905,7 +15426,7 @@
     <w:name w:val="Chapter Heading"/>
     <w:basedOn w:val="Heading1"/>
     <w:qFormat/>
-    <w:rsid w:val="00A65BF6"/>
+    <w:rsid w:val="007022B4"/>
     <w:pPr>
       <w:numPr>
         <w:numId w:val="6"/>
@@ -13921,7 +15442,7 @@
     <w:name w:val="Table Grid"/>
     <w:basedOn w:val="TableNormal"/>
     <w:uiPriority w:val="59"/>
-    <w:rsid w:val="00A65BF6"/>
+    <w:rsid w:val="007022B4"/>
     <w:tblPr>
       <w:tblBorders>
         <w:top w:val="single" w:sz="4" w:space="0" w:color="auto"/>
@@ -13936,7 +15457,7 @@
   <w:style w:type="numbering" w:customStyle="1" w:styleId="Headings">
     <w:name w:val="Headings"/>
     <w:uiPriority w:val="99"/>
-    <w:rsid w:val="00A65BF6"/>
+    <w:rsid w:val="007022B4"/>
     <w:pPr>
       <w:numPr>
         <w:numId w:val="2"/>
@@ -13947,7 +15468,7 @@
     <w:name w:val="Question Section"/>
     <w:basedOn w:val="Heading1"/>
     <w:qFormat/>
-    <w:rsid w:val="00A65BF6"/>
+    <w:rsid w:val="007022B4"/>
     <w:rPr>
       <w:b/>
       <w:color w:val="403152" w:themeColor="accent4" w:themeShade="80"/>
@@ -13958,7 +15479,7 @@
     <w:name w:val="Table Caption"/>
     <w:basedOn w:val="Normal"/>
     <w:qFormat/>
-    <w:rsid w:val="00A65BF6"/>
+    <w:rsid w:val="007022B4"/>
     <w:rPr>
       <w:smallCaps/>
     </w:rPr>
@@ -13966,7 +15487,7 @@
   <w:style w:type="paragraph" w:customStyle="1" w:styleId="SourceCodeCaption">
     <w:name w:val="Source Code Caption"/>
     <w:basedOn w:val="Normal"/>
-    <w:rsid w:val="00A65BF6"/>
+    <w:rsid w:val="007022B4"/>
     <w:pPr>
       <w:spacing w:after="0" w:line="240" w:lineRule="auto"/>
     </w:pPr>
@@ -13979,7 +15500,7 @@
     <w:name w:val="Code Listing"/>
     <w:basedOn w:val="Normal"/>
     <w:qFormat/>
-    <w:rsid w:val="00A65BF6"/>
+    <w:rsid w:val="007022B4"/>
     <w:pPr>
       <w:keepNext/>
       <w:shd w:val="clear" w:color="auto" w:fill="FFFFFF" w:themeFill="background1"/>
@@ -14001,7 +15522,7 @@
     <w:link w:val="QuoteChar"/>
     <w:uiPriority w:val="29"/>
     <w:qFormat/>
-    <w:rsid w:val="00A65BF6"/>
+    <w:rsid w:val="007022B4"/>
     <w:pPr>
       <w:spacing w:before="120"/>
       <w:ind w:left="720" w:right="720"/>
@@ -14017,7 +15538,7 @@
     <w:basedOn w:val="DefaultParagraphFont"/>
     <w:link w:val="Quote"/>
     <w:uiPriority w:val="29"/>
-    <w:rsid w:val="00A65BF6"/>
+    <w:rsid w:val="007022B4"/>
     <w:rPr>
       <w:rFonts w:eastAsiaTheme="minorEastAsia"/>
       <w:i/>
@@ -14034,7 +15555,7 @@
     <w:uiPriority w:val="35"/>
     <w:unhideWhenUsed/>
     <w:qFormat/>
-    <w:rsid w:val="00A65BF6"/>
+    <w:rsid w:val="007022B4"/>
     <w:pPr>
       <w:shd w:val="clear" w:color="auto" w:fill="000000" w:themeFill="text1"/>
     </w:pPr>
@@ -14049,7 +15570,7 @@
     <w:basedOn w:val="Normal"/>
     <w:next w:val="ListBullet"/>
     <w:qFormat/>
-    <w:rsid w:val="00A65BF6"/>
+    <w:rsid w:val="007022B4"/>
     <w:rPr>
       <w:b/>
       <w:smallCaps/>
@@ -14059,7 +15580,7 @@
     <w:name w:val="Numbered List"/>
     <w:basedOn w:val="Normal"/>
     <w:qFormat/>
-    <w:rsid w:val="00A65BF6"/>
+    <w:rsid w:val="007022B4"/>
     <w:pPr>
       <w:numPr>
         <w:numId w:val="3"/>
@@ -14076,7 +15597,7 @@
     <w:basedOn w:val="Normal"/>
     <w:next w:val="ListNumber"/>
     <w:qFormat/>
-    <w:rsid w:val="00A65BF6"/>
+    <w:rsid w:val="007022B4"/>
     <w:pPr>
       <w:ind w:left="357" w:hanging="357"/>
       <w:contextualSpacing/>
@@ -14091,7 +15612,7 @@
     <w:basedOn w:val="Normal"/>
     <w:uiPriority w:val="99"/>
     <w:unhideWhenUsed/>
-    <w:rsid w:val="00A65BF6"/>
+    <w:rsid w:val="007022B4"/>
     <w:pPr>
       <w:numPr>
         <w:numId w:val="4"/>
@@ -14102,14 +15623,14 @@
   <w:style w:type="paragraph" w:customStyle="1" w:styleId="NumberedBullet">
     <w:name w:val="Numbered Bullet"/>
     <w:basedOn w:val="NumberedList"/>
-    <w:rsid w:val="00A65BF6"/>
+    <w:rsid w:val="007022B4"/>
   </w:style>
   <w:style w:type="paragraph" w:styleId="ListNumber">
     <w:name w:val="List Number"/>
     <w:basedOn w:val="Normal"/>
     <w:uiPriority w:val="99"/>
     <w:unhideWhenUsed/>
-    <w:rsid w:val="00A65BF6"/>
+    <w:rsid w:val="007022B4"/>
     <w:pPr>
       <w:numPr>
         <w:numId w:val="5"/>
@@ -14121,7 +15642,7 @@
     <w:name w:val="RowAndColumnStyle"/>
     <w:basedOn w:val="TableNormal"/>
     <w:uiPriority w:val="99"/>
-    <w:rsid w:val="00A65BF6"/>
+    <w:rsid w:val="007022B4"/>
     <w:pPr>
       <w:spacing w:after="0" w:line="240" w:lineRule="auto"/>
     </w:pPr>
@@ -14199,7 +15720,7 @@
     <w:name w:val="ColumnHeaderTableStyle"/>
     <w:basedOn w:val="TableNormal"/>
     <w:uiPriority w:val="99"/>
-    <w:rsid w:val="00A65BF6"/>
+    <w:rsid w:val="007022B4"/>
     <w:pPr>
       <w:spacing w:before="120" w:after="120" w:line="240" w:lineRule="auto"/>
     </w:pPr>
@@ -14270,7 +15791,7 @@
     <w:name w:val="ColumnHeaderOnly"/>
     <w:basedOn w:val="TableNormal"/>
     <w:uiPriority w:val="99"/>
-    <w:rsid w:val="00A65BF6"/>
+    <w:rsid w:val="007022B4"/>
     <w:rPr>
       <w:rFonts w:eastAsiaTheme="minorEastAsia"/>
       <w:lang w:eastAsia="en-GB"/>
@@ -14281,7 +15802,7 @@
     <w:name w:val="Command Output"/>
     <w:basedOn w:val="Normal"/>
     <w:qFormat/>
-    <w:rsid w:val="00A65BF6"/>
+    <w:rsid w:val="007022B4"/>
     <w:pPr>
       <w:spacing w:after="0" w:line="240" w:lineRule="auto"/>
       <w:ind w:left="284"/>
@@ -14297,7 +15818,7 @@
     <w:basedOn w:val="DefaultParagraphFont"/>
     <w:uiPriority w:val="20"/>
     <w:qFormat/>
-    <w:rsid w:val="00A65BF6"/>
+    <w:rsid w:val="007022B4"/>
     <w:rPr>
       <w:i/>
       <w:iCs/>
@@ -14308,7 +15829,7 @@
     <w:basedOn w:val="DefaultParagraphFont"/>
     <w:uiPriority w:val="21"/>
     <w:qFormat/>
-    <w:rsid w:val="00A65BF6"/>
+    <w:rsid w:val="007022B4"/>
     <w:rPr>
       <w:b w:val="0"/>
       <w:bCs w:val="0"/>
@@ -14322,7 +15843,7 @@
     <w:basedOn w:val="Normal"/>
     <w:next w:val="Normal"/>
     <w:qFormat/>
-    <w:rsid w:val="00A65BF6"/>
+    <w:rsid w:val="007022B4"/>
     <w:pPr>
       <w:spacing w:before="240"/>
     </w:pPr>
@@ -14337,7 +15858,7 @@
     <w:next w:val="Normal"/>
     <w:autoRedefine/>
     <w:qFormat/>
-    <w:rsid w:val="00A65BF6"/>
+    <w:rsid w:val="007022B4"/>
     <w:pPr>
       <w:pBdr>
         <w:top w:val="single" w:sz="24" w:space="5" w:color="auto"/>
@@ -14364,7 +15885,7 @@
     <w:link w:val="HeaderChar"/>
     <w:uiPriority w:val="99"/>
     <w:unhideWhenUsed/>
-    <w:rsid w:val="00A65BF6"/>
+    <w:rsid w:val="007022B4"/>
     <w:pPr>
       <w:tabs>
         <w:tab w:val="center" w:pos="4513"/>
@@ -14378,7 +15899,7 @@
     <w:basedOn w:val="DefaultParagraphFont"/>
     <w:link w:val="Header"/>
     <w:uiPriority w:val="99"/>
-    <w:rsid w:val="00A65BF6"/>
+    <w:rsid w:val="007022B4"/>
     <w:rPr>
       <w:rFonts w:eastAsiaTheme="minorEastAsia"/>
       <w:color w:val="000000" w:themeColor="text1"/>
@@ -14392,7 +15913,7 @@
     <w:link w:val="FooterChar"/>
     <w:uiPriority w:val="99"/>
     <w:unhideWhenUsed/>
-    <w:rsid w:val="00A65BF6"/>
+    <w:rsid w:val="007022B4"/>
     <w:pPr>
       <w:tabs>
         <w:tab w:val="center" w:pos="4513"/>
@@ -14406,7 +15927,7 @@
     <w:basedOn w:val="DefaultParagraphFont"/>
     <w:link w:val="Footer"/>
     <w:uiPriority w:val="99"/>
-    <w:rsid w:val="00A65BF6"/>
+    <w:rsid w:val="007022B4"/>
     <w:rPr>
       <w:rFonts w:eastAsiaTheme="minorEastAsia"/>
       <w:color w:val="000000" w:themeColor="text1"/>
@@ -14418,7 +15939,7 @@
     <w:name w:val="Question Sub Section"/>
     <w:basedOn w:val="Heading2"/>
     <w:qFormat/>
-    <w:rsid w:val="00A65BF6"/>
+    <w:rsid w:val="007022B4"/>
     <w:rPr>
       <w:smallCaps/>
       <w:sz w:val="28"/>
@@ -14428,7 +15949,7 @@
     <w:name w:val="Table Cell Normal"/>
     <w:basedOn w:val="Normal"/>
     <w:qFormat/>
-    <w:rsid w:val="00A65BF6"/>
+    <w:rsid w:val="007022B4"/>
     <w:pPr>
       <w:spacing w:before="120" w:after="120" w:line="240" w:lineRule="auto"/>
     </w:pPr>
@@ -14439,7 +15960,7 @@
     <w:next w:val="BodyText"/>
     <w:link w:val="strongChar"/>
     <w:qFormat/>
-    <w:rsid w:val="00A65BF6"/>
+    <w:rsid w:val="007022B4"/>
     <w:rPr>
       <w:b/>
       <w:lang w:eastAsia="fi-FI"/>
@@ -14451,7 +15972,7 @@
     <w:next w:val="BodyText"/>
     <w:link w:val="emphasisChar"/>
     <w:qFormat/>
-    <w:rsid w:val="00A65BF6"/>
+    <w:rsid w:val="007022B4"/>
     <w:rPr>
       <w:i/>
       <w:lang w:eastAsia="fi-FI"/>
@@ -14463,7 +15984,7 @@
     <w:link w:val="BodyTextChar"/>
     <w:semiHidden/>
     <w:unhideWhenUsed/>
-    <w:rsid w:val="00A65BF6"/>
+    <w:rsid w:val="007022B4"/>
     <w:pPr>
       <w:spacing w:after="120"/>
     </w:pPr>
@@ -14473,7 +15994,7 @@
     <w:basedOn w:val="DefaultParagraphFont"/>
     <w:link w:val="BodyText"/>
     <w:semiHidden/>
-    <w:rsid w:val="00A65BF6"/>
+    <w:rsid w:val="007022B4"/>
     <w:rPr>
       <w:rFonts w:eastAsiaTheme="minorEastAsia"/>
       <w:color w:val="000000" w:themeColor="text1"/>
@@ -14485,7 +16006,7 @@
     <w:name w:val="strong Char"/>
     <w:basedOn w:val="DefaultParagraphFont"/>
     <w:link w:val="Strong1"/>
-    <w:rsid w:val="00A65BF6"/>
+    <w:rsid w:val="007022B4"/>
     <w:rPr>
       <w:rFonts w:eastAsiaTheme="minorEastAsia"/>
       <w:b/>
@@ -14498,7 +16019,7 @@
     <w:name w:val="Path Char"/>
     <w:basedOn w:val="BodyTextChar"/>
     <w:link w:val="Path"/>
-    <w:rsid w:val="00A65BF6"/>
+    <w:rsid w:val="007022B4"/>
     <w:rPr>
       <w:rFonts w:ascii="Courier New" w:eastAsiaTheme="minorEastAsia" w:hAnsi="Courier New"/>
       <w:noProof/>
@@ -14511,7 +16032,7 @@
     <w:name w:val="emphasis Char"/>
     <w:basedOn w:val="DefaultParagraphFont"/>
     <w:link w:val="Emphasis1"/>
-    <w:rsid w:val="00A65BF6"/>
+    <w:rsid w:val="007022B4"/>
     <w:rPr>
       <w:rFonts w:eastAsiaTheme="minorEastAsia"/>
       <w:i/>
@@ -14526,7 +16047,7 @@
     <w:uiPriority w:val="99"/>
     <w:semiHidden/>
     <w:unhideWhenUsed/>
-    <w:rsid w:val="00A65BF6"/>
+    <w:rsid w:val="007022B4"/>
     <w:rPr>
       <w:i/>
       <w:iCs/>
@@ -14536,7 +16057,7 @@
     <w:name w:val="Command Char"/>
     <w:basedOn w:val="DefaultParagraphFont"/>
     <w:link w:val="Command"/>
-    <w:rsid w:val="00A65BF6"/>
+    <w:rsid w:val="007022B4"/>
     <w:rPr>
       <w:rFonts w:ascii="Courier New" w:eastAsiaTheme="minorEastAsia" w:hAnsi="Courier New"/>
       <w:color w:val="000000" w:themeColor="text1"/>
@@ -14549,7 +16070,7 @@
     <w:basedOn w:val="Normal"/>
     <w:link w:val="SourceCodeChar"/>
     <w:qFormat/>
-    <w:rsid w:val="00A65BF6"/>
+    <w:rsid w:val="007022B4"/>
     <w:pPr>
       <w:spacing w:after="0" w:line="240" w:lineRule="auto"/>
     </w:pPr>
@@ -14565,7 +16086,7 @@
     <w:name w:val="Source Code Char"/>
     <w:basedOn w:val="DefaultParagraphFont"/>
     <w:link w:val="SourceCode"/>
-    <w:rsid w:val="00A65BF6"/>
+    <w:rsid w:val="007022B4"/>
     <w:rPr>
       <w:rFonts w:ascii="Courier New" w:eastAsiaTheme="minorEastAsia" w:hAnsi="Courier New" w:cs="Consolas"/>
       <w:noProof/>
@@ -14579,7 +16100,7 @@
     <w:name w:val="Source Code Strong Char"/>
     <w:basedOn w:val="SourceCodeChar"/>
     <w:link w:val="SourceCodeStrong"/>
-    <w:rsid w:val="00A65BF6"/>
+    <w:rsid w:val="007022B4"/>
     <w:rPr>
       <w:rFonts w:ascii="Courier New" w:eastAsiaTheme="minorEastAsia" w:hAnsi="Courier New" w:cs="Consolas"/>
       <w:b/>
@@ -14594,7 +16115,7 @@
     <w:name w:val="NumberedDescription"/>
     <w:basedOn w:val="TableNormal"/>
     <w:uiPriority w:val="99"/>
-    <w:rsid w:val="00A65BF6"/>
+    <w:rsid w:val="007022B4"/>
     <w:pPr>
       <w:spacing w:after="0" w:line="240" w:lineRule="auto"/>
     </w:pPr>
@@ -14620,7 +16141,7 @@
     <w:name w:val="Document Title"/>
     <w:basedOn w:val="ChapterHeading"/>
     <w:qFormat/>
-    <w:rsid w:val="00A65BF6"/>
+    <w:rsid w:val="007022B4"/>
     <w:pPr>
       <w:numPr>
         <w:numId w:val="0"/>
@@ -14637,7 +16158,7 @@
     <w:name w:val="Sub Title"/>
     <w:basedOn w:val="Heading1"/>
     <w:qFormat/>
-    <w:rsid w:val="00A65BF6"/>
+    <w:rsid w:val="007022B4"/>
     <w:pPr>
       <w:spacing w:before="0"/>
       <w:jc w:val="right"/>
@@ -14653,7 +16174,7 @@
     <w:name w:val="Contains Section"/>
     <w:basedOn w:val="ListBullet"/>
     <w:qFormat/>
-    <w:rsid w:val="00A65BF6"/>
+    <w:rsid w:val="007022B4"/>
     <w:pPr>
       <w:spacing w:after="0"/>
       <w:ind w:left="924" w:hanging="357"/>
@@ -14663,7 +16184,7 @@
     <w:name w:val="`"/>
     <w:basedOn w:val="Normal"/>
     <w:qFormat/>
-    <w:rsid w:val="00A65BF6"/>
+    <w:rsid w:val="007022B4"/>
     <w:pPr>
       <w:pBdr>
         <w:bottom w:val="single" w:sz="4" w:space="1" w:color="auto"/>
@@ -14674,7 +16195,7 @@
     <w:name w:val="Contains Header"/>
     <w:basedOn w:val="ListBulletHeader"/>
     <w:qFormat/>
-    <w:rsid w:val="00A65BF6"/>
+    <w:rsid w:val="007022B4"/>
     <w:pPr>
       <w:pBdr>
         <w:top w:val="single" w:sz="4" w:space="12" w:color="auto"/>
@@ -14686,7 +16207,7 @@
     <w:name w:val="Contains End"/>
     <w:basedOn w:val="Normal"/>
     <w:qFormat/>
-    <w:rsid w:val="00A65BF6"/>
+    <w:rsid w:val="007022B4"/>
     <w:pPr>
       <w:pBdr>
         <w:bottom w:val="single" w:sz="4" w:space="1" w:color="auto"/>
@@ -14698,7 +16219,7 @@
     <w:name w:val="Quote CallOut"/>
     <w:basedOn w:val="Normal"/>
     <w:qFormat/>
-    <w:rsid w:val="00A65BF6"/>
+    <w:rsid w:val="007022B4"/>
     <w:pPr>
       <w:pBdr>
         <w:left w:val="single" w:sz="24" w:space="12" w:color="00B0F0" w:themeColor="accent1"/>
@@ -14715,7 +16236,7 @@
     <w:basedOn w:val="QuoteCallOut"/>
     <w:next w:val="QuoteCallOut"/>
     <w:qFormat/>
-    <w:rsid w:val="00A65BF6"/>
+    <w:rsid w:val="007022B4"/>
     <w:rPr>
       <w:b/>
       <w:smallCaps/>
@@ -14725,7 +16246,7 @@
     <w:name w:val="SimpleDefinition"/>
     <w:basedOn w:val="TableNormal"/>
     <w:uiPriority w:val="99"/>
-    <w:rsid w:val="00A65BF6"/>
+    <w:rsid w:val="007022B4"/>
     <w:pPr>
       <w:spacing w:after="0" w:line="240" w:lineRule="auto"/>
     </w:pPr>
@@ -14794,7 +16315,7 @@
     <w:name w:val="Figure Style"/>
     <w:basedOn w:val="Normal"/>
     <w:qFormat/>
-    <w:rsid w:val="00A65BF6"/>
+    <w:rsid w:val="007022B4"/>
     <w:pPr>
       <w:shd w:val="clear" w:color="auto" w:fill="FFFFFF" w:themeFill="background1"/>
       <w:spacing w:before="240"/>
@@ -14807,7 +16328,7 @@
     <w:basedOn w:val="Caption"/>
     <w:next w:val="Normal"/>
     <w:qFormat/>
-    <w:rsid w:val="00A65BF6"/>
+    <w:rsid w:val="007022B4"/>
     <w:pPr>
       <w:shd w:val="clear" w:color="auto" w:fill="auto"/>
     </w:pPr>
@@ -15234,7 +16755,7 @@
 </file>
 
 <file path=customXml/itemProps1.xml><?xml version="1.0" encoding="utf-8"?>
-<ds:datastoreItem xmlns:ds="http://schemas.openxmlformats.org/officeDocument/2006/customXml" ds:itemID="{A839B529-3187-4436-B683-A8A20DE6CC95}">
+<ds:datastoreItem xmlns:ds="http://schemas.openxmlformats.org/officeDocument/2006/customXml" ds:itemID="{BDA21E76-0C7E-495D-B4BE-A72BE6FF9B81}">
   <ds:schemaRefs>
     <ds:schemaRef ds:uri="http://schemas.openxmlformats.org/officeDocument/2006/bibliography"/>
   </ds:schemaRefs>

</xml_diff>